<commit_message>
Deploying to gh-pages from @ Gyou/gyou.github.io@49c44d3e4aa6add41b992ff312cf8d72fe0fc205 🚀
</commit_message>
<xml_diff>
--- a/_pages/CSEN317/CSEN 317.docx
+++ b/_pages/CSEN317/CSEN 317.docx
@@ -5,15 +5,664 @@
     <w:p>
       <w:pPr>
         <w:jc w:val="center"/>
-        <w:rPr>
-          <w:rFonts w:hint="eastAsia"/>
-        </w:rPr>
-      </w:pPr>
-      <w:r>
-        <w:rPr>
-          <w:rFonts w:hint="eastAsia"/>
-        </w:rPr>
-        <w:t>CSEN 317: Distributed Systems  Syllabus</w:t>
+      </w:pPr>
+      <w:r>
+        <w:rPr>
+          <w:rFonts w:hint="eastAsia"/>
+          <w:b/>
+          <w:bCs/>
+        </w:rPr>
+        <w:t>CSEN 317</w:t>
+      </w:r>
+      <w:r>
+        <w:rPr>
+          <w:rFonts w:hint="eastAsia"/>
+        </w:rPr>
+        <w:t>: Distributed Systems Syllabus</w:t>
+      </w:r>
+    </w:p>
+    <w:p>
+      <w:pPr>
+        <w:jc w:val="center"/>
+        <w:rPr>
+          <w:b/>
+          <w:bCs/>
+        </w:rPr>
+      </w:pPr>
+      <w:r>
+        <w:rPr>
+          <w:rFonts w:hint="eastAsia"/>
+          <w:b/>
+          <w:bCs/>
+        </w:rPr>
+        <w:t>Fall 2024</w:t>
+      </w:r>
+    </w:p>
+    <w:p>
+      <w:pPr>
+        <w:spacing w:after="0"/>
+        <w:jc w:val="center"/>
+        <w:rPr>
+          <w:sz w:val="22"/>
+          <w:szCs w:val="22"/>
+        </w:rPr>
+      </w:pPr>
+      <w:r>
+        <w:rPr>
+          <w:rFonts w:hint="eastAsia"/>
+          <w:sz w:val="22"/>
+          <w:szCs w:val="22"/>
+        </w:rPr>
+        <w:t>Department of Computer Science and Engineering</w:t>
+      </w:r>
+    </w:p>
+    <w:p>
+      <w:pPr>
+        <w:spacing w:after="0"/>
+        <w:jc w:val="center"/>
+        <w:rPr>
+          <w:rFonts w:hint="eastAsia"/>
+          <w:sz w:val="22"/>
+          <w:szCs w:val="22"/>
+        </w:rPr>
+      </w:pPr>
+      <w:r>
+        <w:rPr>
+          <w:rFonts w:hint="eastAsia"/>
+          <w:sz w:val="22"/>
+          <w:szCs w:val="22"/>
+        </w:rPr>
+        <w:t xml:space="preserve">Santa Clara </w:t>
+      </w:r>
+      <w:r>
+        <w:rPr>
+          <w:sz w:val="22"/>
+          <w:szCs w:val="22"/>
+        </w:rPr>
+        <w:t>University</w:t>
+      </w:r>
+    </w:p>
+    <w:p>
+      <w:pPr>
+        <w:jc w:val="center"/>
+      </w:pPr>
+    </w:p>
+    <w:p>
+      <w:pPr>
+        <w:rPr>
+          <w:b/>
+          <w:bCs/>
+        </w:rPr>
+      </w:pPr>
+      <w:r>
+        <w:rPr>
+          <w:rFonts w:hint="eastAsia"/>
+          <w:b/>
+          <w:bCs/>
+        </w:rPr>
+        <w:t>1.</w:t>
+      </w:r>
+      <w:r>
+        <w:rPr>
+          <w:rFonts w:hint="eastAsia"/>
+          <w:b/>
+          <w:bCs/>
+        </w:rPr>
+        <w:t xml:space="preserve"> </w:t>
+      </w:r>
+      <w:r>
+        <w:rPr>
+          <w:rFonts w:hint="eastAsia"/>
+          <w:b/>
+          <w:bCs/>
+        </w:rPr>
+        <w:t>General Info</w:t>
+      </w:r>
+    </w:p>
+    <w:p>
+      <w:r>
+        <w:rPr>
+          <w:rFonts w:hint="eastAsia"/>
+        </w:rPr>
+        <w:t>Instructor: Dr. Xiao Li</w:t>
+      </w:r>
+      <w:r>
+        <w:rPr>
+          <w:rFonts w:hint="eastAsia"/>
+        </w:rPr>
+        <w:t xml:space="preserve"> </w:t>
+      </w:r>
+    </w:p>
+    <w:p>
+      <w:r>
+        <w:rPr>
+          <w:rFonts w:hint="eastAsia"/>
+        </w:rPr>
+        <w:t>Office: TBD</w:t>
+      </w:r>
+    </w:p>
+    <w:p>
+      <w:pPr>
+        <w:rPr>
+          <w:b/>
+          <w:bCs/>
+        </w:rPr>
+      </w:pPr>
+      <w:r>
+        <w:rPr>
+          <w:rFonts w:hint="eastAsia"/>
+          <w:b/>
+          <w:bCs/>
+        </w:rPr>
+        <w:t>2. Course Description</w:t>
+      </w:r>
+    </w:p>
+    <w:p>
+      <w:pPr>
+        <w:rPr>
+          <w:rFonts w:hint="eastAsia"/>
+        </w:rPr>
+      </w:pPr>
+      <w:r>
+        <w:rPr>
+          <w:rFonts w:hint="eastAsia"/>
+        </w:rPr>
+        <w:t>CSEN 317 is a m</w:t>
+      </w:r>
+    </w:p>
+    <w:p>
+      <w:pPr>
+        <w:rPr>
+          <w:b/>
+          <w:bCs/>
+        </w:rPr>
+      </w:pPr>
+      <w:r>
+        <w:rPr>
+          <w:rFonts w:hint="eastAsia"/>
+          <w:b/>
+          <w:bCs/>
+        </w:rPr>
+        <w:t>3.  Prerequisite</w:t>
+      </w:r>
+      <w:r>
+        <w:rPr>
+          <w:rFonts w:hint="eastAsia"/>
+          <w:b/>
+          <w:bCs/>
+        </w:rPr>
+        <w:t>s</w:t>
+      </w:r>
+    </w:p>
+    <w:p>
+      <w:r>
+        <w:t xml:space="preserve">CSEN 233 </w:t>
+      </w:r>
+      <w:r>
+        <w:rPr>
+          <w:rFonts w:hint="eastAsia"/>
+        </w:rPr>
+        <w:t>(</w:t>
+      </w:r>
+      <w:r>
+        <w:t>Computer Networks</w:t>
+      </w:r>
+      <w:r>
+        <w:rPr>
+          <w:rFonts w:hint="eastAsia"/>
+        </w:rPr>
+        <w:t xml:space="preserve">) </w:t>
+      </w:r>
+      <w:r>
+        <w:t xml:space="preserve">and </w:t>
+      </w:r>
+      <w:r>
+        <w:rPr>
+          <w:rFonts w:hint="eastAsia"/>
+        </w:rPr>
+        <w:t xml:space="preserve">CSEN </w:t>
+      </w:r>
+      <w:r>
+        <w:t>283</w:t>
+      </w:r>
+      <w:r>
+        <w:rPr>
+          <w:rFonts w:hint="eastAsia"/>
+        </w:rPr>
+        <w:t xml:space="preserve"> (</w:t>
+      </w:r>
+      <w:r>
+        <w:t>Operating Systems</w:t>
+      </w:r>
+      <w:r>
+        <w:rPr>
+          <w:rFonts w:hint="eastAsia"/>
+        </w:rPr>
+        <w:t>)</w:t>
+      </w:r>
+      <w:r>
+        <w:t xml:space="preserve"> or equivalent</w:t>
+      </w:r>
+    </w:p>
+    <w:p>
+      <w:pPr>
+        <w:rPr>
+          <w:b/>
+          <w:bCs/>
+        </w:rPr>
+      </w:pPr>
+      <w:r>
+        <w:rPr>
+          <w:rFonts w:hint="eastAsia"/>
+          <w:b/>
+          <w:bCs/>
+        </w:rPr>
+        <w:t>4. Required Textbook</w:t>
+      </w:r>
+    </w:p>
+    <w:p>
+      <w:pPr>
+        <w:rPr>
+          <w:rFonts w:hint="eastAsia"/>
+        </w:rPr>
+      </w:pPr>
+      <w:r>
+        <w:rPr>
+          <w:rFonts w:hint="eastAsia"/>
+          <w:b/>
+          <w:bCs/>
+        </w:rPr>
+        <w:t>Book 1</w:t>
+      </w:r>
+      <w:r>
+        <w:rPr>
+          <w:rFonts w:hint="eastAsia"/>
+        </w:rPr>
+        <w:t xml:space="preserve">: </w:t>
+      </w:r>
+      <w:r>
+        <w:t>“</w:t>
+      </w:r>
+      <w:r>
+        <w:rPr>
+          <w:rFonts w:hint="eastAsia"/>
+        </w:rPr>
+        <w:t>Distributed Systems, Concepts and Design</w:t>
+      </w:r>
+      <w:proofErr w:type="gramStart"/>
+      <w:r>
+        <w:t>”</w:t>
+      </w:r>
+      <w:r>
+        <w:rPr>
+          <w:rFonts w:hint="eastAsia"/>
+        </w:rPr>
+        <w:t xml:space="preserve">, </w:t>
+      </w:r>
+      <w:r>
+        <w:rPr>
+          <w:rFonts w:hint="eastAsia"/>
+        </w:rPr>
+        <w:t xml:space="preserve"> </w:t>
+      </w:r>
+      <w:r>
+        <w:t>George</w:t>
+      </w:r>
+      <w:proofErr w:type="gramEnd"/>
+      <w:r>
+        <w:t xml:space="preserve"> </w:t>
+      </w:r>
+      <w:proofErr w:type="spellStart"/>
+      <w:r>
+        <w:t>Coulouris</w:t>
+      </w:r>
+      <w:proofErr w:type="spellEnd"/>
+      <w:r>
+        <w:t xml:space="preserve">, Jean Dollimore, Tim </w:t>
+      </w:r>
+      <w:proofErr w:type="spellStart"/>
+      <w:r>
+        <w:t>Kindberg</w:t>
+      </w:r>
+      <w:proofErr w:type="spellEnd"/>
+      <w:r>
+        <w:t xml:space="preserve"> and Gordon Blair</w:t>
+      </w:r>
+    </w:p>
+    <w:p>
+      <w:pPr>
+        <w:rPr>
+          <w:rFonts w:hint="eastAsia"/>
+        </w:rPr>
+      </w:pPr>
+      <w:r>
+        <w:t>Fifth Edition, published by Addison Wesley, May 2011</w:t>
+      </w:r>
+    </w:p>
+    <w:p>
+      <w:pPr>
+        <w:rPr>
+          <w:i/>
+          <w:iCs/>
+        </w:rPr>
+      </w:pPr>
+      <w:r>
+        <w:t>ISBN 0-13-214301-1</w:t>
+      </w:r>
+      <w:r>
+        <w:rPr>
+          <w:rFonts w:hint="eastAsia"/>
+        </w:rPr>
+        <w:t xml:space="preserve">, Book homepage: </w:t>
+      </w:r>
+      <w:hyperlink r:id="rId5" w:history="1">
+        <w:r>
+          <w:rPr>
+            <w:rStyle w:val="Hyperlink"/>
+            <w:i/>
+            <w:iCs/>
+          </w:rPr>
+          <w:t>https://www.cdk5.net/wp/</w:t>
+        </w:r>
+      </w:hyperlink>
+    </w:p>
+    <w:p>
+      <w:pPr>
+        <w:rPr>
+          <w:rFonts w:hint="eastAsia"/>
+        </w:rPr>
+      </w:pPr>
+      <w:r>
+        <w:rPr>
+          <w:rFonts w:hint="eastAsia"/>
+          <w:b/>
+          <w:bCs/>
+        </w:rPr>
+        <w:t>Book 2</w:t>
+      </w:r>
+      <w:r>
+        <w:rPr>
+          <w:rFonts w:hint="eastAsia"/>
+        </w:rPr>
+        <w:t xml:space="preserve">: </w:t>
+      </w:r>
+      <w:r>
+        <w:t>“</w:t>
+      </w:r>
+      <w:r>
+        <w:t>DISTRIBUTED SYSTEMS</w:t>
+      </w:r>
+      <w:r>
+        <w:t>”</w:t>
+      </w:r>
+      <w:r>
+        <w:rPr>
+          <w:rFonts w:hint="eastAsia"/>
+        </w:rPr>
+        <w:t xml:space="preserve">, </w:t>
+      </w:r>
+      <w:r>
+        <w:t>Maarten van Steen Andrew S. Tanenbaum</w:t>
+      </w:r>
+    </w:p>
+    <w:p>
+      <w:r>
+        <w:t xml:space="preserve">Fourth edition Version 4.02 </w:t>
+      </w:r>
+    </w:p>
+    <w:p>
+      <w:pPr>
+        <w:rPr>
+          <w:i/>
+          <w:iCs/>
+        </w:rPr>
+      </w:pPr>
+      <w:r>
+        <w:rPr>
+          <w:rFonts w:hint="eastAsia"/>
+        </w:rPr>
+        <w:t xml:space="preserve">ISBN </w:t>
+      </w:r>
+      <w:r>
+        <w:t>978-90-815406-4-3</w:t>
+      </w:r>
+      <w:r>
+        <w:rPr>
+          <w:rFonts w:hint="eastAsia"/>
+        </w:rPr>
+        <w:t xml:space="preserve">, Book homepage: </w:t>
+      </w:r>
+      <w:hyperlink r:id="rId6" w:history="1">
+        <w:r>
+          <w:rPr>
+            <w:rStyle w:val="Hyperlink"/>
+            <w:i/>
+            <w:iCs/>
+          </w:rPr>
+          <w:t>https://www.distributed-systems.net/index.php/books/ds4/</w:t>
+        </w:r>
+      </w:hyperlink>
+      <w:r>
+        <w:rPr>
+          <w:rFonts w:hint="eastAsia"/>
+          <w:i/>
+          <w:iCs/>
+        </w:rPr>
+        <w:t xml:space="preserve"> </w:t>
+      </w:r>
+    </w:p>
+    <w:p>
+      <w:pPr>
+        <w:rPr>
+          <w:rFonts w:hint="eastAsia"/>
+          <w:b/>
+          <w:bCs/>
+        </w:rPr>
+      </w:pPr>
+      <w:r>
+        <w:rPr>
+          <w:rFonts w:hint="eastAsia"/>
+          <w:b/>
+          <w:bCs/>
+        </w:rPr>
+        <w:t xml:space="preserve">5. </w:t>
+      </w:r>
+      <w:r>
+        <w:rPr>
+          <w:rFonts w:hint="eastAsia"/>
+          <w:b/>
+          <w:bCs/>
+        </w:rPr>
+        <w:t>Course objectives</w:t>
+      </w:r>
+    </w:p>
+    <w:p>
+      <w:pPr>
+        <w:pStyle w:val="ListParagraph"/>
+        <w:numPr>
+          <w:ilvl w:val="0"/>
+          <w:numId w:val="2"/>
+        </w:numPr>
+        <w:rPr>
+          <w:sz w:val="22"/>
+          <w:szCs w:val="22"/>
+        </w:rPr>
+      </w:pPr>
+      <w:r>
+        <w:rPr>
+          <w:sz w:val="22"/>
+          <w:szCs w:val="22"/>
+        </w:rPr>
+        <w:t xml:space="preserve">To learn advanced and </w:t>
+      </w:r>
+      <w:r>
+        <w:rPr>
+          <w:sz w:val="22"/>
+          <w:szCs w:val="22"/>
+        </w:rPr>
+        <w:t>cutting-edge</w:t>
+      </w:r>
+      <w:r>
+        <w:rPr>
+          <w:sz w:val="22"/>
+          <w:szCs w:val="22"/>
+        </w:rPr>
+        <w:t xml:space="preserve"> state-of-the-art knowledge and implementation in operating systems and distributed systems. </w:t>
+      </w:r>
+    </w:p>
+    <w:p>
+      <w:pPr>
+        <w:pStyle w:val="ListParagraph"/>
+        <w:numPr>
+          <w:ilvl w:val="0"/>
+          <w:numId w:val="2"/>
+        </w:numPr>
+        <w:rPr>
+          <w:sz w:val="22"/>
+          <w:szCs w:val="22"/>
+        </w:rPr>
+      </w:pPr>
+      <w:r>
+        <w:rPr>
+          <w:sz w:val="22"/>
+          <w:szCs w:val="22"/>
+        </w:rPr>
+        <w:t>To read and understand research publications in the technical area of operating systems and distributed systems, beyond that of the traditional textbook level.</w:t>
+      </w:r>
+    </w:p>
+    <w:p>
+      <w:pPr>
+        <w:pStyle w:val="ListParagraph"/>
+        <w:numPr>
+          <w:ilvl w:val="0"/>
+          <w:numId w:val="2"/>
+        </w:numPr>
+        <w:rPr>
+          <w:sz w:val="22"/>
+          <w:szCs w:val="22"/>
+        </w:rPr>
+      </w:pPr>
+      <w:r>
+        <w:rPr>
+          <w:sz w:val="22"/>
+          <w:szCs w:val="22"/>
+        </w:rPr>
+        <w:t>To conduct group project and to equip for scholarly research in operating systems and distributed systems.</w:t>
+      </w:r>
+    </w:p>
+    <w:p>
+      <w:pPr>
+        <w:pStyle w:val="ListParagraph"/>
+        <w:numPr>
+          <w:ilvl w:val="0"/>
+          <w:numId w:val="2"/>
+        </w:numPr>
+        <w:rPr>
+          <w:rFonts w:hint="eastAsia"/>
+          <w:sz w:val="22"/>
+          <w:szCs w:val="22"/>
+        </w:rPr>
+      </w:pPr>
+      <w:r>
+        <w:rPr>
+          <w:sz w:val="22"/>
+          <w:szCs w:val="22"/>
+        </w:rPr>
+        <w:t>To explore the next generation of operating systems and distributed systems, models, tools, etc. and other advanced topics if time permits.</w:t>
+      </w:r>
+    </w:p>
+    <w:p>
+      <w:pPr>
+        <w:rPr>
+          <w:b/>
+          <w:bCs/>
+        </w:rPr>
+      </w:pPr>
+      <w:r>
+        <w:rPr>
+          <w:rFonts w:hint="eastAsia"/>
+          <w:b/>
+          <w:bCs/>
+        </w:rPr>
+        <w:lastRenderedPageBreak/>
+        <w:t>6.  Expected Learning Outcome</w:t>
+      </w:r>
+    </w:p>
+    <w:p>
+      <w:pPr>
+        <w:pStyle w:val="ListParagraph"/>
+        <w:numPr>
+          <w:ilvl w:val="0"/>
+          <w:numId w:val="4"/>
+        </w:numPr>
+        <w:rPr>
+          <w:sz w:val="22"/>
+          <w:szCs w:val="22"/>
+        </w:rPr>
+      </w:pPr>
+      <w:r>
+        <w:rPr>
+          <w:sz w:val="22"/>
+          <w:szCs w:val="22"/>
+        </w:rPr>
+        <w:t xml:space="preserve">Demonstrate the knowledge of operating systems and distributed systems (including processes and threads, virtual memory and paging, inter-process communication, network transparency, data consistency and replication, distributed transaction and concurrency control, fault tolerant, high availability and reliability, distributed systems synchronization, distributed file systems, message queues, event-based systems, etc.) by answering exam questions correctly. </w:t>
+      </w:r>
+    </w:p>
+    <w:p>
+      <w:pPr>
+        <w:pStyle w:val="ListParagraph"/>
+        <w:numPr>
+          <w:ilvl w:val="0"/>
+          <w:numId w:val="4"/>
+        </w:numPr>
+        <w:rPr>
+          <w:sz w:val="22"/>
+          <w:szCs w:val="22"/>
+        </w:rPr>
+      </w:pPr>
+      <w:r>
+        <w:rPr>
+          <w:sz w:val="22"/>
+          <w:szCs w:val="22"/>
+        </w:rPr>
+        <w:t xml:space="preserve">Demonstrate the ability to build example thread programming and distributed system applications (using </w:t>
+      </w:r>
+      <w:proofErr w:type="gramStart"/>
+      <w:r>
+        <w:rPr>
+          <w:sz w:val="22"/>
+          <w:szCs w:val="22"/>
+        </w:rPr>
+        <w:t>open source</w:t>
+      </w:r>
+      <w:proofErr w:type="gramEnd"/>
+      <w:r>
+        <w:rPr>
+          <w:sz w:val="22"/>
+          <w:szCs w:val="22"/>
+        </w:rPr>
+        <w:t xml:space="preserve"> cloud computing tools/systems) by implementing programming assignments correctly. </w:t>
+      </w:r>
+    </w:p>
+    <w:p>
+      <w:pPr>
+        <w:pStyle w:val="ListParagraph"/>
+        <w:numPr>
+          <w:ilvl w:val="0"/>
+          <w:numId w:val="4"/>
+        </w:numPr>
+        <w:rPr>
+          <w:rFonts w:hint="eastAsia"/>
+          <w:sz w:val="22"/>
+          <w:szCs w:val="22"/>
+        </w:rPr>
+      </w:pPr>
+      <w:r>
+        <w:rPr>
+          <w:sz w:val="22"/>
+          <w:szCs w:val="22"/>
+        </w:rPr>
+        <w:t>Demonstrate the ability to read current research papers and implement example research group project in operating systems and distributed systems by doing term project and showing reasonable contributions in this field.</w:t>
       </w:r>
     </w:p>
     <w:sectPr>
@@ -24,6 +673,465 @@
     </w:sectPr>
   </w:body>
 </w:document>
+</file>
+
+<file path=word/numbering.xml><?xml version="1.0" encoding="utf-8"?>
+<w:numbering xmlns:wpc="http://schemas.microsoft.com/office/word/2010/wordprocessingCanvas" xmlns:cx="http://schemas.microsoft.com/office/drawing/2014/chartex" xmlns:cx1="http://schemas.microsoft.com/office/drawing/2015/9/8/chartex" xmlns:cx2="http://schemas.microsoft.com/office/drawing/2015/10/21/chartex" xmlns:cx3="http://schemas.microsoft.com/office/drawing/2016/5/9/chartex" xmlns:cx4="http://schemas.microsoft.com/office/drawing/2016/5/10/chartex" xmlns:cx5="http://schemas.microsoft.com/office/drawing/2016/5/11/chartex" xmlns:cx6="http://schemas.microsoft.com/office/drawing/2016/5/12/chartex" xmlns:cx7="http://schemas.microsoft.com/office/drawing/2016/5/13/chartex" xmlns:cx8="http://schemas.microsoft.com/office/drawing/2016/5/14/chartex" xmlns:mc="http://schemas.openxmlformats.org/markup-compatibility/2006" xmlns:aink="http://schemas.microsoft.com/office/drawing/2016/ink" xmlns:am3d="http://schemas.microsoft.com/office/drawing/2017/model3d" xmlns:o="urn:schemas-microsoft-com:office:office" xmlns:oel="http://schemas.microsoft.com/office/2019/extlst" xmlns:r="http://schemas.openxmlformats.org/officeDocument/2006/relationships" xmlns:m="http://schemas.openxmlformats.org/officeDocument/2006/math" xmlns:v="urn:schemas-microsoft-com:vml" xmlns:wp14="http://schemas.microsoft.com/office/word/2010/wordprocessingDrawing" xmlns:wp="http://schemas.openxmlformats.org/drawingml/2006/wordprocessingDrawing" xmlns:w10="urn:schemas-microsoft-com:office:word" xmlns:w="http://schemas.openxmlformats.org/wordprocessingml/2006/main" xmlns:w14="http://schemas.microsoft.com/office/word/2010/wordml" xmlns:w15="http://schemas.microsoft.com/office/word/2012/wordml" xmlns:w16cex="http://schemas.microsoft.com/office/word/2018/wordml/cex" xmlns:w16cid="http://schemas.microsoft.com/office/word/2016/wordml/cid" xmlns:w16="http://schemas.microsoft.com/office/word/2018/wordml" xmlns:w16sdtdh="http://schemas.microsoft.com/office/word/2020/wordml/sdtdatahash" xmlns:w16se="http://schemas.microsoft.com/office/word/2015/wordml/symex" xmlns:wpg="http://schemas.microsoft.com/office/word/2010/wordprocessingGroup" xmlns:wpi="http://schemas.microsoft.com/office/word/2010/wordprocessingInk" xmlns:wne="http://schemas.microsoft.com/office/word/2006/wordml" xmlns:wps="http://schemas.microsoft.com/office/word/2010/wordprocessingShape" mc:Ignorable="w14 w15 w16se w16cid w16 w16cex w16sdtdh wp14">
+  <w:abstractNum w:abstractNumId="0" w15:restartNumberingAfterBreak="0">
+    <w:nsid w:val="01F94DEE"/>
+    <w:multiLevelType w:val="hybridMultilevel"/>
+    <w:tmpl w:val="E2A20128"/>
+    <w:lvl w:ilvl="0" w:tplc="80A48BD4">
+      <w:start w:val="1"/>
+      <w:numFmt w:val="decimal"/>
+      <w:lvlText w:val="%1."/>
+      <w:lvlJc w:val="left"/>
+      <w:pPr>
+        <w:ind w:left="1080" w:hanging="360"/>
+      </w:pPr>
+      <w:rPr>
+        <w:rFonts w:hint="default"/>
+      </w:rPr>
+    </w:lvl>
+    <w:lvl w:ilvl="1" w:tplc="04090019" w:tentative="1">
+      <w:start w:val="1"/>
+      <w:numFmt w:val="lowerLetter"/>
+      <w:lvlText w:val="%2."/>
+      <w:lvlJc w:val="left"/>
+      <w:pPr>
+        <w:ind w:left="1800" w:hanging="360"/>
+      </w:pPr>
+    </w:lvl>
+    <w:lvl w:ilvl="2" w:tplc="0409001B" w:tentative="1">
+      <w:start w:val="1"/>
+      <w:numFmt w:val="lowerRoman"/>
+      <w:lvlText w:val="%3."/>
+      <w:lvlJc w:val="right"/>
+      <w:pPr>
+        <w:ind w:left="2520" w:hanging="180"/>
+      </w:pPr>
+    </w:lvl>
+    <w:lvl w:ilvl="3" w:tplc="0409000F" w:tentative="1">
+      <w:start w:val="1"/>
+      <w:numFmt w:val="decimal"/>
+      <w:lvlText w:val="%4."/>
+      <w:lvlJc w:val="left"/>
+      <w:pPr>
+        <w:ind w:left="3240" w:hanging="360"/>
+      </w:pPr>
+    </w:lvl>
+    <w:lvl w:ilvl="4" w:tplc="04090019" w:tentative="1">
+      <w:start w:val="1"/>
+      <w:numFmt w:val="lowerLetter"/>
+      <w:lvlText w:val="%5."/>
+      <w:lvlJc w:val="left"/>
+      <w:pPr>
+        <w:ind w:left="3960" w:hanging="360"/>
+      </w:pPr>
+    </w:lvl>
+    <w:lvl w:ilvl="5" w:tplc="0409001B" w:tentative="1">
+      <w:start w:val="1"/>
+      <w:numFmt w:val="lowerRoman"/>
+      <w:lvlText w:val="%6."/>
+      <w:lvlJc w:val="right"/>
+      <w:pPr>
+        <w:ind w:left="4680" w:hanging="180"/>
+      </w:pPr>
+    </w:lvl>
+    <w:lvl w:ilvl="6" w:tplc="0409000F" w:tentative="1">
+      <w:start w:val="1"/>
+      <w:numFmt w:val="decimal"/>
+      <w:lvlText w:val="%7."/>
+      <w:lvlJc w:val="left"/>
+      <w:pPr>
+        <w:ind w:left="5400" w:hanging="360"/>
+      </w:pPr>
+    </w:lvl>
+    <w:lvl w:ilvl="7" w:tplc="04090019" w:tentative="1">
+      <w:start w:val="1"/>
+      <w:numFmt w:val="lowerLetter"/>
+      <w:lvlText w:val="%8."/>
+      <w:lvlJc w:val="left"/>
+      <w:pPr>
+        <w:ind w:left="6120" w:hanging="360"/>
+      </w:pPr>
+    </w:lvl>
+    <w:lvl w:ilvl="8" w:tplc="0409001B" w:tentative="1">
+      <w:start w:val="1"/>
+      <w:numFmt w:val="lowerRoman"/>
+      <w:lvlText w:val="%9."/>
+      <w:lvlJc w:val="right"/>
+      <w:pPr>
+        <w:ind w:left="6840" w:hanging="180"/>
+      </w:pPr>
+    </w:lvl>
+  </w:abstractNum>
+  <w:abstractNum w:abstractNumId="1" w15:restartNumberingAfterBreak="0">
+    <w:nsid w:val="2B064867"/>
+    <w:multiLevelType w:val="hybridMultilevel"/>
+    <w:tmpl w:val="D8AA87A6"/>
+    <w:lvl w:ilvl="0" w:tplc="04090011">
+      <w:start w:val="1"/>
+      <w:numFmt w:val="decimal"/>
+      <w:lvlText w:val="%1)"/>
+      <w:lvlJc w:val="left"/>
+      <w:pPr>
+        <w:ind w:left="360" w:hanging="360"/>
+      </w:pPr>
+    </w:lvl>
+    <w:lvl w:ilvl="1" w:tplc="04090019" w:tentative="1">
+      <w:start w:val="1"/>
+      <w:numFmt w:val="lowerLetter"/>
+      <w:lvlText w:val="%2."/>
+      <w:lvlJc w:val="left"/>
+      <w:pPr>
+        <w:ind w:left="1080" w:hanging="360"/>
+      </w:pPr>
+    </w:lvl>
+    <w:lvl w:ilvl="2" w:tplc="0409001B" w:tentative="1">
+      <w:start w:val="1"/>
+      <w:numFmt w:val="lowerRoman"/>
+      <w:lvlText w:val="%3."/>
+      <w:lvlJc w:val="right"/>
+      <w:pPr>
+        <w:ind w:left="1800" w:hanging="180"/>
+      </w:pPr>
+    </w:lvl>
+    <w:lvl w:ilvl="3" w:tplc="0409000F" w:tentative="1">
+      <w:start w:val="1"/>
+      <w:numFmt w:val="decimal"/>
+      <w:lvlText w:val="%4."/>
+      <w:lvlJc w:val="left"/>
+      <w:pPr>
+        <w:ind w:left="2520" w:hanging="360"/>
+      </w:pPr>
+    </w:lvl>
+    <w:lvl w:ilvl="4" w:tplc="04090019" w:tentative="1">
+      <w:start w:val="1"/>
+      <w:numFmt w:val="lowerLetter"/>
+      <w:lvlText w:val="%5."/>
+      <w:lvlJc w:val="left"/>
+      <w:pPr>
+        <w:ind w:left="3240" w:hanging="360"/>
+      </w:pPr>
+    </w:lvl>
+    <w:lvl w:ilvl="5" w:tplc="0409001B" w:tentative="1">
+      <w:start w:val="1"/>
+      <w:numFmt w:val="lowerRoman"/>
+      <w:lvlText w:val="%6."/>
+      <w:lvlJc w:val="right"/>
+      <w:pPr>
+        <w:ind w:left="3960" w:hanging="180"/>
+      </w:pPr>
+    </w:lvl>
+    <w:lvl w:ilvl="6" w:tplc="0409000F" w:tentative="1">
+      <w:start w:val="1"/>
+      <w:numFmt w:val="decimal"/>
+      <w:lvlText w:val="%7."/>
+      <w:lvlJc w:val="left"/>
+      <w:pPr>
+        <w:ind w:left="4680" w:hanging="360"/>
+      </w:pPr>
+    </w:lvl>
+    <w:lvl w:ilvl="7" w:tplc="04090019" w:tentative="1">
+      <w:start w:val="1"/>
+      <w:numFmt w:val="lowerLetter"/>
+      <w:lvlText w:val="%8."/>
+      <w:lvlJc w:val="left"/>
+      <w:pPr>
+        <w:ind w:left="5400" w:hanging="360"/>
+      </w:pPr>
+    </w:lvl>
+    <w:lvl w:ilvl="8" w:tplc="0409001B" w:tentative="1">
+      <w:start w:val="1"/>
+      <w:numFmt w:val="lowerRoman"/>
+      <w:lvlText w:val="%9."/>
+      <w:lvlJc w:val="right"/>
+      <w:pPr>
+        <w:ind w:left="6120" w:hanging="180"/>
+      </w:pPr>
+    </w:lvl>
+  </w:abstractNum>
+  <w:abstractNum w:abstractNumId="2" w15:restartNumberingAfterBreak="0">
+    <w:nsid w:val="38903099"/>
+    <w:multiLevelType w:val="hybridMultilevel"/>
+    <w:tmpl w:val="13BEBB00"/>
+    <w:lvl w:ilvl="0" w:tplc="04090011">
+      <w:start w:val="1"/>
+      <w:numFmt w:val="decimal"/>
+      <w:lvlText w:val="%1)"/>
+      <w:lvlJc w:val="left"/>
+      <w:pPr>
+        <w:ind w:left="360" w:hanging="360"/>
+      </w:pPr>
+    </w:lvl>
+    <w:lvl w:ilvl="1" w:tplc="04090019" w:tentative="1">
+      <w:start w:val="1"/>
+      <w:numFmt w:val="lowerLetter"/>
+      <w:lvlText w:val="%2."/>
+      <w:lvlJc w:val="left"/>
+      <w:pPr>
+        <w:ind w:left="1080" w:hanging="360"/>
+      </w:pPr>
+    </w:lvl>
+    <w:lvl w:ilvl="2" w:tplc="0409001B" w:tentative="1">
+      <w:start w:val="1"/>
+      <w:numFmt w:val="lowerRoman"/>
+      <w:lvlText w:val="%3."/>
+      <w:lvlJc w:val="right"/>
+      <w:pPr>
+        <w:ind w:left="1800" w:hanging="180"/>
+      </w:pPr>
+    </w:lvl>
+    <w:lvl w:ilvl="3" w:tplc="0409000F" w:tentative="1">
+      <w:start w:val="1"/>
+      <w:numFmt w:val="decimal"/>
+      <w:lvlText w:val="%4."/>
+      <w:lvlJc w:val="left"/>
+      <w:pPr>
+        <w:ind w:left="2520" w:hanging="360"/>
+      </w:pPr>
+    </w:lvl>
+    <w:lvl w:ilvl="4" w:tplc="04090019" w:tentative="1">
+      <w:start w:val="1"/>
+      <w:numFmt w:val="lowerLetter"/>
+      <w:lvlText w:val="%5."/>
+      <w:lvlJc w:val="left"/>
+      <w:pPr>
+        <w:ind w:left="3240" w:hanging="360"/>
+      </w:pPr>
+    </w:lvl>
+    <w:lvl w:ilvl="5" w:tplc="0409001B" w:tentative="1">
+      <w:start w:val="1"/>
+      <w:numFmt w:val="lowerRoman"/>
+      <w:lvlText w:val="%6."/>
+      <w:lvlJc w:val="right"/>
+      <w:pPr>
+        <w:ind w:left="3960" w:hanging="180"/>
+      </w:pPr>
+    </w:lvl>
+    <w:lvl w:ilvl="6" w:tplc="0409000F" w:tentative="1">
+      <w:start w:val="1"/>
+      <w:numFmt w:val="decimal"/>
+      <w:lvlText w:val="%7."/>
+      <w:lvlJc w:val="left"/>
+      <w:pPr>
+        <w:ind w:left="4680" w:hanging="360"/>
+      </w:pPr>
+    </w:lvl>
+    <w:lvl w:ilvl="7" w:tplc="04090019" w:tentative="1">
+      <w:start w:val="1"/>
+      <w:numFmt w:val="lowerLetter"/>
+      <w:lvlText w:val="%8."/>
+      <w:lvlJc w:val="left"/>
+      <w:pPr>
+        <w:ind w:left="5400" w:hanging="360"/>
+      </w:pPr>
+    </w:lvl>
+    <w:lvl w:ilvl="8" w:tplc="0409001B" w:tentative="1">
+      <w:start w:val="1"/>
+      <w:numFmt w:val="lowerRoman"/>
+      <w:lvlText w:val="%9."/>
+      <w:lvlJc w:val="right"/>
+      <w:pPr>
+        <w:ind w:left="6120" w:hanging="180"/>
+      </w:pPr>
+    </w:lvl>
+  </w:abstractNum>
+  <w:abstractNum w:abstractNumId="3" w15:restartNumberingAfterBreak="0">
+    <w:nsid w:val="673D4CD1"/>
+    <w:multiLevelType w:val="hybridMultilevel"/>
+    <w:tmpl w:val="9E2EB15C"/>
+    <w:lvl w:ilvl="0" w:tplc="C0AE8444">
+      <w:start w:val="1"/>
+      <w:numFmt w:val="decimal"/>
+      <w:lvlText w:val="%1."/>
+      <w:lvlJc w:val="left"/>
+      <w:pPr>
+        <w:ind w:left="720" w:hanging="360"/>
+      </w:pPr>
+      <w:rPr>
+        <w:rFonts w:hint="default"/>
+      </w:rPr>
+    </w:lvl>
+    <w:lvl w:ilvl="1" w:tplc="04090019" w:tentative="1">
+      <w:start w:val="1"/>
+      <w:numFmt w:val="lowerLetter"/>
+      <w:lvlText w:val="%2."/>
+      <w:lvlJc w:val="left"/>
+      <w:pPr>
+        <w:ind w:left="1440" w:hanging="360"/>
+      </w:pPr>
+    </w:lvl>
+    <w:lvl w:ilvl="2" w:tplc="0409001B" w:tentative="1">
+      <w:start w:val="1"/>
+      <w:numFmt w:val="lowerRoman"/>
+      <w:lvlText w:val="%3."/>
+      <w:lvlJc w:val="right"/>
+      <w:pPr>
+        <w:ind w:left="2160" w:hanging="180"/>
+      </w:pPr>
+    </w:lvl>
+    <w:lvl w:ilvl="3" w:tplc="0409000F" w:tentative="1">
+      <w:start w:val="1"/>
+      <w:numFmt w:val="decimal"/>
+      <w:lvlText w:val="%4."/>
+      <w:lvlJc w:val="left"/>
+      <w:pPr>
+        <w:ind w:left="2880" w:hanging="360"/>
+      </w:pPr>
+    </w:lvl>
+    <w:lvl w:ilvl="4" w:tplc="04090019" w:tentative="1">
+      <w:start w:val="1"/>
+      <w:numFmt w:val="lowerLetter"/>
+      <w:lvlText w:val="%5."/>
+      <w:lvlJc w:val="left"/>
+      <w:pPr>
+        <w:ind w:left="3600" w:hanging="360"/>
+      </w:pPr>
+    </w:lvl>
+    <w:lvl w:ilvl="5" w:tplc="0409001B" w:tentative="1">
+      <w:start w:val="1"/>
+      <w:numFmt w:val="lowerRoman"/>
+      <w:lvlText w:val="%6."/>
+      <w:lvlJc w:val="right"/>
+      <w:pPr>
+        <w:ind w:left="4320" w:hanging="180"/>
+      </w:pPr>
+    </w:lvl>
+    <w:lvl w:ilvl="6" w:tplc="0409000F" w:tentative="1">
+      <w:start w:val="1"/>
+      <w:numFmt w:val="decimal"/>
+      <w:lvlText w:val="%7."/>
+      <w:lvlJc w:val="left"/>
+      <w:pPr>
+        <w:ind w:left="5040" w:hanging="360"/>
+      </w:pPr>
+    </w:lvl>
+    <w:lvl w:ilvl="7" w:tplc="04090019" w:tentative="1">
+      <w:start w:val="1"/>
+      <w:numFmt w:val="lowerLetter"/>
+      <w:lvlText w:val="%8."/>
+      <w:lvlJc w:val="left"/>
+      <w:pPr>
+        <w:ind w:left="5760" w:hanging="360"/>
+      </w:pPr>
+    </w:lvl>
+    <w:lvl w:ilvl="8" w:tplc="0409001B" w:tentative="1">
+      <w:start w:val="1"/>
+      <w:numFmt w:val="lowerRoman"/>
+      <w:lvlText w:val="%9."/>
+      <w:lvlJc w:val="right"/>
+      <w:pPr>
+        <w:ind w:left="6480" w:hanging="180"/>
+      </w:pPr>
+    </w:lvl>
+  </w:abstractNum>
+  <w:abstractNum w:abstractNumId="4" w15:restartNumberingAfterBreak="0">
+    <w:nsid w:val="782C7559"/>
+    <w:multiLevelType w:val="hybridMultilevel"/>
+    <w:tmpl w:val="D5A6F1C8"/>
+    <w:lvl w:ilvl="0" w:tplc="0409000F">
+      <w:start w:val="1"/>
+      <w:numFmt w:val="decimal"/>
+      <w:lvlText w:val="%1."/>
+      <w:lvlJc w:val="left"/>
+      <w:pPr>
+        <w:ind w:left="720" w:hanging="360"/>
+      </w:pPr>
+      <w:rPr>
+        <w:rFonts w:hint="default"/>
+      </w:rPr>
+    </w:lvl>
+    <w:lvl w:ilvl="1" w:tplc="04090019" w:tentative="1">
+      <w:start w:val="1"/>
+      <w:numFmt w:val="lowerLetter"/>
+      <w:lvlText w:val="%2."/>
+      <w:lvlJc w:val="left"/>
+      <w:pPr>
+        <w:ind w:left="1440" w:hanging="360"/>
+      </w:pPr>
+    </w:lvl>
+    <w:lvl w:ilvl="2" w:tplc="0409001B" w:tentative="1">
+      <w:start w:val="1"/>
+      <w:numFmt w:val="lowerRoman"/>
+      <w:lvlText w:val="%3."/>
+      <w:lvlJc w:val="right"/>
+      <w:pPr>
+        <w:ind w:left="2160" w:hanging="180"/>
+      </w:pPr>
+    </w:lvl>
+    <w:lvl w:ilvl="3" w:tplc="0409000F" w:tentative="1">
+      <w:start w:val="1"/>
+      <w:numFmt w:val="decimal"/>
+      <w:lvlText w:val="%4."/>
+      <w:lvlJc w:val="left"/>
+      <w:pPr>
+        <w:ind w:left="2880" w:hanging="360"/>
+      </w:pPr>
+    </w:lvl>
+    <w:lvl w:ilvl="4" w:tplc="04090019" w:tentative="1">
+      <w:start w:val="1"/>
+      <w:numFmt w:val="lowerLetter"/>
+      <w:lvlText w:val="%5."/>
+      <w:lvlJc w:val="left"/>
+      <w:pPr>
+        <w:ind w:left="3600" w:hanging="360"/>
+      </w:pPr>
+    </w:lvl>
+    <w:lvl w:ilvl="5" w:tplc="0409001B" w:tentative="1">
+      <w:start w:val="1"/>
+      <w:numFmt w:val="lowerRoman"/>
+      <w:lvlText w:val="%6."/>
+      <w:lvlJc w:val="right"/>
+      <w:pPr>
+        <w:ind w:left="4320" w:hanging="180"/>
+      </w:pPr>
+    </w:lvl>
+    <w:lvl w:ilvl="6" w:tplc="0409000F" w:tentative="1">
+      <w:start w:val="1"/>
+      <w:numFmt w:val="decimal"/>
+      <w:lvlText w:val="%7."/>
+      <w:lvlJc w:val="left"/>
+      <w:pPr>
+        <w:ind w:left="5040" w:hanging="360"/>
+      </w:pPr>
+    </w:lvl>
+    <w:lvl w:ilvl="7" w:tplc="04090019" w:tentative="1">
+      <w:start w:val="1"/>
+      <w:numFmt w:val="lowerLetter"/>
+      <w:lvlText w:val="%8."/>
+      <w:lvlJc w:val="left"/>
+      <w:pPr>
+        <w:ind w:left="5760" w:hanging="360"/>
+      </w:pPr>
+    </w:lvl>
+    <w:lvl w:ilvl="8" w:tplc="0409001B" w:tentative="1">
+      <w:start w:val="1"/>
+      <w:numFmt w:val="lowerRoman"/>
+      <w:lvlText w:val="%9."/>
+      <w:lvlJc w:val="right"/>
+      <w:pPr>
+        <w:ind w:left="6480" w:hanging="180"/>
+      </w:pPr>
+    </w:lvl>
+  </w:abstractNum>
+  <w:num w:numId="1" w16cid:durableId="1253782957">
+    <w:abstractNumId w:val="4"/>
+  </w:num>
+  <w:num w:numId="2" w16cid:durableId="1715420805">
+    <w:abstractNumId w:val="1"/>
+  </w:num>
+  <w:num w:numId="3" w16cid:durableId="1028675010">
+    <w:abstractNumId w:val="0"/>
+  </w:num>
+  <w:num w:numId="4" w16cid:durableId="1258513392">
+    <w:abstractNumId w:val="2"/>
+  </w:num>
+  <w:num w:numId="5" w16cid:durableId="1364087718">
+    <w:abstractNumId w:val="3"/>
+  </w:num>
+</w:numbering>
 </file>
 
 <file path=word/styles.xml><?xml version="1.0" encoding="utf-8"?>
@@ -943,6 +2051,29 @@
       <w:spacing w:val="5"/>
     </w:rPr>
   </w:style>
+  <w:style w:type="character" w:styleId="Hyperlink">
+    <w:name w:val="Hyperlink"/>
+    <w:basedOn w:val="DefaultParagraphFont"/>
+    <w:uiPriority w:val="99"/>
+    <w:unhideWhenUsed/>
+    <w:rsid w:val="001B6368"/>
+    <w:rPr>
+      <w:color w:val="467886" w:themeColor="hyperlink"/>
+      <w:u w:val="single"/>
+    </w:rPr>
+  </w:style>
+  <w:style w:type="character" w:styleId="UnresolvedMention">
+    <w:name w:val="Unresolved Mention"/>
+    <w:basedOn w:val="DefaultParagraphFont"/>
+    <w:uiPriority w:val="99"/>
+    <w:semiHidden/>
+    <w:unhideWhenUsed/>
+    <w:rsid w:val="001B6368"/>
+    <w:rPr>
+      <w:color w:val="605E5C"/>
+      <w:shd w:val="clear" w:color="auto" w:fill="E1DFDD"/>
+    </w:rPr>
+  </w:style>
 </w:styles>
 </file>
 

</xml_diff>

<commit_message>
Deploying to gh-pages from @ Gyou/gyou.github.io@64b1a4bc9aa151f9f1cf700c134bcab005c39b3f 🚀
</commit_message>
<xml_diff>
--- a/_pages/CSEN317/CSEN 317.docx
+++ b/_pages/CSEN317/CSEN 317.docx
@@ -1,6 +1,6 @@
 
 <file path=word/document.xml><?xml version="1.0" encoding="utf-8"?>
-<w:document xmlns:wpc="http://schemas.microsoft.com/office/word/2010/wordprocessingCanvas" xmlns:cx="http://schemas.microsoft.com/office/drawing/2014/chartex" xmlns:cx1="http://schemas.microsoft.com/office/drawing/2015/9/8/chartex" xmlns:cx2="http://schemas.microsoft.com/office/drawing/2015/10/21/chartex" xmlns:cx3="http://schemas.microsoft.com/office/drawing/2016/5/9/chartex" xmlns:cx4="http://schemas.microsoft.com/office/drawing/2016/5/10/chartex" xmlns:cx5="http://schemas.microsoft.com/office/drawing/2016/5/11/chartex" xmlns:cx6="http://schemas.microsoft.com/office/drawing/2016/5/12/chartex" xmlns:cx7="http://schemas.microsoft.com/office/drawing/2016/5/13/chartex" xmlns:cx8="http://schemas.microsoft.com/office/drawing/2016/5/14/chartex" xmlns:mc="http://schemas.openxmlformats.org/markup-compatibility/2006" xmlns:aink="http://schemas.microsoft.com/office/drawing/2016/ink" xmlns:am3d="http://schemas.microsoft.com/office/drawing/2017/model3d" xmlns:o="urn:schemas-microsoft-com:office:office" xmlns:oel="http://schemas.microsoft.com/office/2019/extlst" xmlns:r="http://schemas.openxmlformats.org/officeDocument/2006/relationships" xmlns:m="http://schemas.openxmlformats.org/officeDocument/2006/math" xmlns:v="urn:schemas-microsoft-com:vml" xmlns:wp14="http://schemas.microsoft.com/office/word/2010/wordprocessingDrawing" xmlns:wp="http://schemas.openxmlformats.org/drawingml/2006/wordprocessingDrawing" xmlns:w10="urn:schemas-microsoft-com:office:word" xmlns:w="http://schemas.openxmlformats.org/wordprocessingml/2006/main" xmlns:w14="http://schemas.microsoft.com/office/word/2010/wordml" xmlns:w15="http://schemas.microsoft.com/office/word/2012/wordml" xmlns:w16cex="http://schemas.microsoft.com/office/word/2018/wordml/cex" xmlns:w16cid="http://schemas.microsoft.com/office/word/2016/wordml/cid" xmlns:w16="http://schemas.microsoft.com/office/word/2018/wordml" xmlns:w16sdtdh="http://schemas.microsoft.com/office/word/2020/wordml/sdtdatahash" xmlns:w16se="http://schemas.microsoft.com/office/word/2015/wordml/symex" xmlns:wpg="http://schemas.microsoft.com/office/word/2010/wordprocessingGroup" xmlns:wpi="http://schemas.microsoft.com/office/word/2010/wordprocessingInk" xmlns:wne="http://schemas.microsoft.com/office/word/2006/wordml" xmlns:wps="http://schemas.microsoft.com/office/word/2010/wordprocessingShape" mc:Ignorable="w14 w15 w16se w16cid w16 w16cex w16sdtdh wp14">
+<w:document xmlns:wpc="http://schemas.microsoft.com/office/word/2010/wordprocessingCanvas" xmlns:cx="http://schemas.microsoft.com/office/drawing/2014/chartex" xmlns:cx1="http://schemas.microsoft.com/office/drawing/2015/9/8/chartex" xmlns:cx2="http://schemas.microsoft.com/office/drawing/2015/10/21/chartex" xmlns:cx3="http://schemas.microsoft.com/office/drawing/2016/5/9/chartex" xmlns:cx4="http://schemas.microsoft.com/office/drawing/2016/5/10/chartex" xmlns:cx5="http://schemas.microsoft.com/office/drawing/2016/5/11/chartex" xmlns:cx6="http://schemas.microsoft.com/office/drawing/2016/5/12/chartex" xmlns:cx7="http://schemas.microsoft.com/office/drawing/2016/5/13/chartex" xmlns:cx8="http://schemas.microsoft.com/office/drawing/2016/5/14/chartex" xmlns:mc="http://schemas.openxmlformats.org/markup-compatibility/2006" xmlns:aink="http://schemas.microsoft.com/office/drawing/2016/ink" xmlns:am3d="http://schemas.microsoft.com/office/drawing/2017/model3d" xmlns:o="urn:schemas-microsoft-com:office:office" xmlns:oel="http://schemas.microsoft.com/office/2019/extlst" xmlns:r="http://schemas.openxmlformats.org/officeDocument/2006/relationships" xmlns:m="http://schemas.openxmlformats.org/officeDocument/2006/math" xmlns:v="urn:schemas-microsoft-com:vml" xmlns:wp14="http://schemas.microsoft.com/office/word/2010/wordprocessingDrawing" xmlns:wp="http://schemas.openxmlformats.org/drawingml/2006/wordprocessingDrawing" xmlns:w10="urn:schemas-microsoft-com:office:word" xmlns:w="http://schemas.openxmlformats.org/wordprocessingml/2006/main" xmlns:w14="http://schemas.microsoft.com/office/word/2010/wordml" xmlns:w15="http://schemas.microsoft.com/office/word/2012/wordml" xmlns:w16cex="http://schemas.microsoft.com/office/word/2018/wordml/cex" xmlns:w16cid="http://schemas.microsoft.com/office/word/2016/wordml/cid" xmlns:w16="http://schemas.microsoft.com/office/word/2018/wordml" xmlns:w16du="http://schemas.microsoft.com/office/word/2023/wordml/word16du" xmlns:w16sdtdh="http://schemas.microsoft.com/office/word/2020/wordml/sdtdatahash" xmlns:w16se="http://schemas.microsoft.com/office/word/2015/wordml/symex" xmlns:wpg="http://schemas.microsoft.com/office/word/2010/wordprocessingGroup" xmlns:wpi="http://schemas.microsoft.com/office/word/2010/wordprocessingInk" xmlns:wne="http://schemas.microsoft.com/office/word/2006/wordml" xmlns:wps="http://schemas.microsoft.com/office/word/2010/wordprocessingShape" mc:Ignorable="w14 w15 w16se w16cid w16 w16cex w16sdtdh w16du wp14">
   <w:body>
     <w:p>
       <w:pPr>
@@ -18,7 +18,7 @@
         <w:rPr>
           <w:rFonts w:hint="eastAsia"/>
         </w:rPr>
-        <w:t>: Distributed Systems Syllabus</w:t>
+        <w:t xml:space="preserve">: Distributed Systems </w:t>
       </w:r>
     </w:p>
     <w:p>
@@ -61,7 +61,6 @@
         <w:spacing w:after="0"/>
         <w:jc w:val="center"/>
         <w:rPr>
-          <w:rFonts w:hint="eastAsia"/>
           <w:sz w:val="22"/>
           <w:szCs w:val="22"/>
         </w:rPr>
@@ -118,153 +117,463 @@
         </w:rPr>
         <w:t>General Info</w:t>
       </w:r>
-    </w:p>
-    <w:p>
-      <w:r>
-        <w:rPr>
-          <w:rFonts w:hint="eastAsia"/>
-        </w:rPr>
-        <w:t>Instructor: Dr. Xiao Li</w:t>
-      </w:r>
-      <w:r>
-        <w:rPr>
-          <w:rFonts w:hint="eastAsia"/>
-        </w:rPr>
-        <w:t xml:space="preserve"> </w:t>
-      </w:r>
-    </w:p>
-    <w:p>
-      <w:r>
-        <w:rPr>
-          <w:rFonts w:hint="eastAsia"/>
-        </w:rPr>
-        <w:t>Office: TBD</w:t>
-      </w:r>
-    </w:p>
-    <w:p>
-      <w:pPr>
+      <w:r>
         <w:rPr>
           <w:b/>
           <w:bCs/>
         </w:rPr>
-      </w:pPr>
-      <w:r>
-        <w:rPr>
-          <w:rFonts w:hint="eastAsia"/>
+        <w:t>rmation</w:t>
+      </w:r>
+    </w:p>
+    <w:p>
+      <w:pPr>
+        <w:rPr>
+          <w:sz w:val="22"/>
+          <w:szCs w:val="22"/>
+        </w:rPr>
+      </w:pPr>
+      <w:r>
+        <w:rPr>
+          <w:rFonts w:hint="eastAsia"/>
+          <w:sz w:val="22"/>
+          <w:szCs w:val="22"/>
+        </w:rPr>
+        <w:t>Instructor: Dr. Xiao Li</w:t>
+      </w:r>
+      <w:r>
+        <w:rPr>
+          <w:rFonts w:hint="eastAsia"/>
+          <w:sz w:val="22"/>
+          <w:szCs w:val="22"/>
+        </w:rPr>
+        <w:t xml:space="preserve"> </w:t>
+      </w:r>
+    </w:p>
+    <w:p>
+      <w:pPr>
+        <w:rPr>
+          <w:sz w:val="22"/>
+          <w:szCs w:val="22"/>
+        </w:rPr>
+      </w:pPr>
+      <w:r>
+        <w:rPr>
+          <w:sz w:val="22"/>
+          <w:szCs w:val="22"/>
+        </w:rPr>
+        <w:t>Email: xli</w:t>
+      </w:r>
+      <w:r>
+        <w:rPr>
+          <w:sz w:val="22"/>
+          <w:szCs w:val="22"/>
+        </w:rPr>
+        <w:t>18</w:t>
+      </w:r>
+      <w:r>
+        <w:rPr>
+          <w:sz w:val="22"/>
+          <w:szCs w:val="22"/>
+        </w:rPr>
+        <w:t>@scu.edu</w:t>
+      </w:r>
+    </w:p>
+    <w:p>
+      <w:pPr>
+        <w:rPr>
+          <w:sz w:val="22"/>
+          <w:szCs w:val="22"/>
+        </w:rPr>
+      </w:pPr>
+      <w:r>
+        <w:rPr>
+          <w:rFonts w:hint="eastAsia"/>
+          <w:sz w:val="22"/>
+          <w:szCs w:val="22"/>
+        </w:rPr>
+        <w:t>Office</w:t>
+      </w:r>
+      <w:r>
+        <w:rPr>
+          <w:rFonts w:hint="eastAsia"/>
+          <w:sz w:val="22"/>
+          <w:szCs w:val="22"/>
+        </w:rPr>
+        <w:t xml:space="preserve"> Hour</w:t>
+      </w:r>
+      <w:r>
+        <w:rPr>
+          <w:rFonts w:hint="eastAsia"/>
+          <w:sz w:val="22"/>
+          <w:szCs w:val="22"/>
+        </w:rPr>
+        <w:t xml:space="preserve">: </w:t>
+      </w:r>
+      <w:r>
+        <w:rPr>
+          <w:sz w:val="22"/>
+          <w:szCs w:val="22"/>
+        </w:rPr>
+        <w:t xml:space="preserve">Mon/Wed </w:t>
+      </w:r>
+      <w:r>
+        <w:rPr>
+          <w:rFonts w:hint="eastAsia"/>
+          <w:sz w:val="22"/>
+          <w:szCs w:val="22"/>
+        </w:rPr>
+        <w:t>6pm</w:t>
+      </w:r>
+      <w:r>
+        <w:rPr>
+          <w:sz w:val="22"/>
+          <w:szCs w:val="22"/>
+        </w:rPr>
+        <w:t xml:space="preserve"> -</w:t>
+      </w:r>
+      <w:r>
+        <w:rPr>
+          <w:rFonts w:hint="eastAsia"/>
+          <w:sz w:val="22"/>
+          <w:szCs w:val="22"/>
+        </w:rPr>
+        <w:t xml:space="preserve"> 7</w:t>
+      </w:r>
+      <w:r>
+        <w:rPr>
+          <w:sz w:val="22"/>
+          <w:szCs w:val="22"/>
+        </w:rPr>
+        <w:t>pm</w:t>
+      </w:r>
+      <w:r>
+        <w:rPr>
+          <w:sz w:val="22"/>
+          <w:szCs w:val="22"/>
+        </w:rPr>
+        <w:t xml:space="preserve"> (</w:t>
+      </w:r>
+      <w:r>
+        <w:rPr>
+          <w:rFonts w:hint="eastAsia"/>
+          <w:sz w:val="22"/>
+          <w:szCs w:val="22"/>
+        </w:rPr>
+        <w:t>before</w:t>
+      </w:r>
+      <w:r>
+        <w:rPr>
+          <w:sz w:val="22"/>
+          <w:szCs w:val="22"/>
+        </w:rPr>
+        <w:t xml:space="preserve"> lectures)</w:t>
+      </w:r>
+      <w:r>
+        <w:rPr>
+          <w:rFonts w:hint="eastAsia"/>
+          <w:sz w:val="22"/>
+          <w:szCs w:val="22"/>
+        </w:rPr>
+        <w:t xml:space="preserve"> </w:t>
+      </w:r>
+    </w:p>
+    <w:p>
+      <w:pPr>
+        <w:rPr>
+          <w:sz w:val="22"/>
+          <w:szCs w:val="22"/>
+        </w:rPr>
+      </w:pPr>
+      <w:r>
+        <w:rPr>
+          <w:rFonts w:hint="eastAsia"/>
+          <w:sz w:val="22"/>
+          <w:szCs w:val="22"/>
+        </w:rPr>
+        <w:t xml:space="preserve">Office: Bergin 206 </w:t>
+      </w:r>
+    </w:p>
+    <w:p>
+      <w:pPr>
+        <w:rPr>
+          <w:rFonts w:hint="eastAsia"/>
+          <w:sz w:val="22"/>
+          <w:szCs w:val="22"/>
+        </w:rPr>
+      </w:pPr>
+      <w:r>
+        <w:rPr>
+          <w:rFonts w:hint="eastAsia"/>
+          <w:sz w:val="22"/>
+          <w:szCs w:val="22"/>
+        </w:rPr>
+        <w:t xml:space="preserve">Office Phone: </w:t>
+      </w:r>
+      <w:r>
+        <w:rPr>
+          <w:sz w:val="22"/>
+          <w:szCs w:val="22"/>
+        </w:rPr>
+        <w:t>408-551-3817</w:t>
+      </w:r>
+    </w:p>
+    <w:p>
+      <w:pPr>
+        <w:rPr>
           <w:b/>
           <w:bCs/>
         </w:rPr>
-        <w:t>2. Course Description</w:t>
-      </w:r>
-    </w:p>
-    <w:p>
-      <w:pPr>
-        <w:rPr>
-          <w:rFonts w:hint="eastAsia"/>
-        </w:rPr>
-      </w:pPr>
-      <w:r>
-        <w:rPr>
-          <w:rFonts w:hint="eastAsia"/>
-        </w:rPr>
-        <w:t>CSEN 317 is a m</w:t>
-      </w:r>
-    </w:p>
-    <w:p>
-      <w:pPr>
-        <w:rPr>
+      </w:pPr>
+      <w:r>
+        <w:rPr>
+          <w:rFonts w:hint="eastAsia"/>
           <w:b/>
           <w:bCs/>
         </w:rPr>
-      </w:pPr>
-      <w:r>
-        <w:rPr>
-          <w:rFonts w:hint="eastAsia"/>
+        <w:t>2. Course Description</w:t>
+      </w:r>
+    </w:p>
+    <w:p>
+      <w:pPr>
+        <w:rPr>
+          <w:sz w:val="22"/>
+          <w:szCs w:val="22"/>
+        </w:rPr>
+      </w:pPr>
+      <w:r>
+        <w:rPr>
+          <w:rFonts w:hint="eastAsia"/>
+          <w:sz w:val="22"/>
+          <w:szCs w:val="22"/>
+        </w:rPr>
+        <w:t xml:space="preserve">CSEN 317 is a </w:t>
+      </w:r>
+      <w:r>
+        <w:rPr>
+          <w:sz w:val="22"/>
+          <w:szCs w:val="22"/>
+        </w:rPr>
+        <w:t xml:space="preserve">graduate level course that put emphasizes on several crucial components in a distributed system. The course includes fundamental methodologies for distributed system architectures, inter-process communications, data consistency and replication, distributed transactions and concurrency control, distributed file systems, fault tolerant, distributed systems synchronization, and reliability. This course </w:t>
+      </w:r>
+      <w:r>
+        <w:rPr>
+          <w:sz w:val="22"/>
+          <w:szCs w:val="22"/>
+        </w:rPr>
+        <w:t>also</w:t>
+      </w:r>
+      <w:r>
+        <w:rPr>
+          <w:sz w:val="22"/>
+          <w:szCs w:val="22"/>
+        </w:rPr>
+        <w:t xml:space="preserve"> introduce</w:t>
+      </w:r>
+      <w:r>
+        <w:rPr>
+          <w:sz w:val="22"/>
+          <w:szCs w:val="22"/>
+        </w:rPr>
+        <w:t>s</w:t>
+      </w:r>
+      <w:r>
+        <w:rPr>
+          <w:sz w:val="22"/>
+          <w:szCs w:val="22"/>
+        </w:rPr>
+        <w:t xml:space="preserve"> several emerging real-wor</w:t>
+      </w:r>
+      <w:r>
+        <w:rPr>
+          <w:sz w:val="22"/>
+          <w:szCs w:val="22"/>
+        </w:rPr>
+        <w:t>l</w:t>
+      </w:r>
+      <w:r>
+        <w:rPr>
+          <w:sz w:val="22"/>
+          <w:szCs w:val="22"/>
+        </w:rPr>
+        <w:t xml:space="preserve">d distributed system </w:t>
+      </w:r>
+      <w:r>
+        <w:rPr>
+          <w:sz w:val="22"/>
+          <w:szCs w:val="22"/>
+        </w:rPr>
+        <w:t>applications</w:t>
+      </w:r>
+      <w:r>
+        <w:rPr>
+          <w:sz w:val="22"/>
+          <w:szCs w:val="22"/>
+        </w:rPr>
+        <w:t>, e.g. Blockchain, Edge Computing, Distributed Machine Learning</w:t>
+      </w:r>
+      <w:r>
+        <w:rPr>
+          <w:sz w:val="22"/>
+          <w:szCs w:val="22"/>
+        </w:rPr>
+        <w:t xml:space="preserve"> for </w:t>
+      </w:r>
+      <w:r>
+        <w:rPr>
+          <w:sz w:val="22"/>
+          <w:szCs w:val="22"/>
+        </w:rPr>
+        <w:t xml:space="preserve">interested </w:t>
+      </w:r>
+      <w:r>
+        <w:rPr>
+          <w:sz w:val="22"/>
+          <w:szCs w:val="22"/>
+        </w:rPr>
+        <w:t>student</w:t>
+      </w:r>
+      <w:r>
+        <w:rPr>
+          <w:sz w:val="22"/>
+          <w:szCs w:val="22"/>
+        </w:rPr>
+        <w:t>s</w:t>
+      </w:r>
+      <w:r>
+        <w:rPr>
+          <w:sz w:val="22"/>
+          <w:szCs w:val="22"/>
+        </w:rPr>
+        <w:t xml:space="preserve"> to conduct further study and research</w:t>
+      </w:r>
+      <w:r>
+        <w:rPr>
+          <w:sz w:val="22"/>
+          <w:szCs w:val="22"/>
+        </w:rPr>
+        <w:t>.</w:t>
+      </w:r>
+    </w:p>
+    <w:p>
+      <w:pPr>
+        <w:rPr>
           <w:b/>
           <w:bCs/>
         </w:rPr>
-        <w:t>3.  Prerequisite</w:t>
-      </w:r>
+      </w:pPr>
       <w:r>
         <w:rPr>
           <w:rFonts w:hint="eastAsia"/>
           <w:b/>
           <w:bCs/>
         </w:rPr>
-        <w:t>s</w:t>
-      </w:r>
-    </w:p>
-    <w:p>
-      <w:r>
-        <w:t xml:space="preserve">CSEN 233 </w:t>
-      </w:r>
-      <w:r>
-        <w:rPr>
-          <w:rFonts w:hint="eastAsia"/>
-        </w:rPr>
-        <w:t>(</w:t>
-      </w:r>
-      <w:r>
-        <w:t>Computer Networks</w:t>
-      </w:r>
-      <w:r>
-        <w:rPr>
-          <w:rFonts w:hint="eastAsia"/>
-        </w:rPr>
-        <w:t xml:space="preserve">) </w:t>
-      </w:r>
-      <w:r>
-        <w:t xml:space="preserve">and </w:t>
-      </w:r>
-      <w:r>
-        <w:rPr>
-          <w:rFonts w:hint="eastAsia"/>
-        </w:rPr>
-        <w:t xml:space="preserve">CSEN </w:t>
-      </w:r>
-      <w:r>
-        <w:t>283</w:t>
-      </w:r>
-      <w:r>
-        <w:rPr>
-          <w:rFonts w:hint="eastAsia"/>
-        </w:rPr>
-        <w:t xml:space="preserve"> (</w:t>
-      </w:r>
-      <w:r>
-        <w:t>Operating Systems</w:t>
-      </w:r>
-      <w:r>
-        <w:rPr>
-          <w:rFonts w:hint="eastAsia"/>
-        </w:rPr>
-        <w:t>)</w:t>
-      </w:r>
-      <w:r>
-        <w:t xml:space="preserve"> or equivalent</w:t>
-      </w:r>
-    </w:p>
-    <w:p>
-      <w:pPr>
-        <w:rPr>
+        <w:t>3.  Prerequisite</w:t>
+      </w:r>
+      <w:r>
+        <w:rPr>
+          <w:rFonts w:hint="eastAsia"/>
           <w:b/>
           <w:bCs/>
         </w:rPr>
-      </w:pPr>
-      <w:r>
-        <w:rPr>
-          <w:rFonts w:hint="eastAsia"/>
+        <w:t>s</w:t>
+      </w:r>
+    </w:p>
+    <w:p>
+      <w:pPr>
+        <w:rPr>
+          <w:sz w:val="22"/>
+          <w:szCs w:val="22"/>
+        </w:rPr>
+      </w:pPr>
+      <w:r>
+        <w:rPr>
+          <w:sz w:val="22"/>
+          <w:szCs w:val="22"/>
+        </w:rPr>
+        <w:t xml:space="preserve">CSEN 233 </w:t>
+      </w:r>
+      <w:r>
+        <w:rPr>
+          <w:rFonts w:hint="eastAsia"/>
+          <w:sz w:val="22"/>
+          <w:szCs w:val="22"/>
+        </w:rPr>
+        <w:t>(</w:t>
+      </w:r>
+      <w:r>
+        <w:rPr>
+          <w:sz w:val="22"/>
+          <w:szCs w:val="22"/>
+        </w:rPr>
+        <w:t>Computer Networks</w:t>
+      </w:r>
+      <w:r>
+        <w:rPr>
+          <w:rFonts w:hint="eastAsia"/>
+          <w:sz w:val="22"/>
+          <w:szCs w:val="22"/>
+        </w:rPr>
+        <w:t xml:space="preserve">) </w:t>
+      </w:r>
+      <w:r>
+        <w:rPr>
+          <w:sz w:val="22"/>
+          <w:szCs w:val="22"/>
+        </w:rPr>
+        <w:t xml:space="preserve">and </w:t>
+      </w:r>
+      <w:r>
+        <w:rPr>
+          <w:rFonts w:hint="eastAsia"/>
+          <w:sz w:val="22"/>
+          <w:szCs w:val="22"/>
+        </w:rPr>
+        <w:t xml:space="preserve">CSEN </w:t>
+      </w:r>
+      <w:r>
+        <w:rPr>
+          <w:sz w:val="22"/>
+          <w:szCs w:val="22"/>
+        </w:rPr>
+        <w:t>283</w:t>
+      </w:r>
+      <w:r>
+        <w:rPr>
+          <w:rFonts w:hint="eastAsia"/>
+          <w:sz w:val="22"/>
+          <w:szCs w:val="22"/>
+        </w:rPr>
+        <w:t xml:space="preserve"> (</w:t>
+      </w:r>
+      <w:r>
+        <w:rPr>
+          <w:sz w:val="22"/>
+          <w:szCs w:val="22"/>
+        </w:rPr>
+        <w:t>Operating Systems</w:t>
+      </w:r>
+      <w:r>
+        <w:rPr>
+          <w:rFonts w:hint="eastAsia"/>
+          <w:sz w:val="22"/>
+          <w:szCs w:val="22"/>
+        </w:rPr>
+        <w:t>)</w:t>
+      </w:r>
+      <w:r>
+        <w:rPr>
+          <w:sz w:val="22"/>
+          <w:szCs w:val="22"/>
+        </w:rPr>
+        <w:t xml:space="preserve"> or equivalent</w:t>
+      </w:r>
+    </w:p>
+    <w:p>
+      <w:pPr>
+        <w:rPr>
           <w:b/>
           <w:bCs/>
         </w:rPr>
-        <w:t>4. Required Textbook</w:t>
-      </w:r>
-    </w:p>
-    <w:p>
-      <w:pPr>
-        <w:rPr>
-          <w:rFonts w:hint="eastAsia"/>
-        </w:rPr>
       </w:pPr>
       <w:r>
         <w:rPr>
@@ -272,70 +581,143 @@
           <w:b/>
           <w:bCs/>
         </w:rPr>
+        <w:t>4. Required Textbook</w:t>
+      </w:r>
+    </w:p>
+    <w:p>
+      <w:pPr>
+        <w:rPr>
+          <w:sz w:val="22"/>
+          <w:szCs w:val="22"/>
+        </w:rPr>
+      </w:pPr>
+      <w:r>
+        <w:rPr>
+          <w:rFonts w:hint="eastAsia"/>
+          <w:b/>
+          <w:bCs/>
+          <w:sz w:val="22"/>
+          <w:szCs w:val="22"/>
+        </w:rPr>
         <w:t>Book 1</w:t>
       </w:r>
       <w:r>
         <w:rPr>
           <w:rFonts w:hint="eastAsia"/>
+          <w:b/>
+          <w:bCs/>
+          <w:sz w:val="22"/>
+          <w:szCs w:val="22"/>
+        </w:rPr>
+        <w:t xml:space="preserve"> (Primary)</w:t>
+      </w:r>
+      <w:r>
+        <w:rPr>
+          <w:rFonts w:hint="eastAsia"/>
+          <w:sz w:val="22"/>
+          <w:szCs w:val="22"/>
         </w:rPr>
         <w:t xml:space="preserve">: </w:t>
       </w:r>
       <w:r>
+        <w:rPr>
+          <w:sz w:val="22"/>
+          <w:szCs w:val="22"/>
+        </w:rPr>
         <w:t>“</w:t>
       </w:r>
       <w:r>
         <w:rPr>
           <w:rFonts w:hint="eastAsia"/>
+          <w:sz w:val="22"/>
+          <w:szCs w:val="22"/>
         </w:rPr>
         <w:t>Distributed Systems, Concepts and Design</w:t>
       </w:r>
       <w:proofErr w:type="gramStart"/>
       <w:r>
+        <w:rPr>
+          <w:sz w:val="22"/>
+          <w:szCs w:val="22"/>
+        </w:rPr>
         <w:t>”</w:t>
       </w:r>
       <w:r>
         <w:rPr>
           <w:rFonts w:hint="eastAsia"/>
+          <w:sz w:val="22"/>
+          <w:szCs w:val="22"/>
         </w:rPr>
         <w:t xml:space="preserve">, </w:t>
       </w:r>
       <w:r>
         <w:rPr>
           <w:rFonts w:hint="eastAsia"/>
+          <w:sz w:val="22"/>
+          <w:szCs w:val="22"/>
         </w:rPr>
         <w:t xml:space="preserve"> </w:t>
       </w:r>
       <w:r>
+        <w:rPr>
+          <w:sz w:val="22"/>
+          <w:szCs w:val="22"/>
+        </w:rPr>
         <w:t>George</w:t>
       </w:r>
       <w:proofErr w:type="gramEnd"/>
       <w:r>
+        <w:rPr>
+          <w:sz w:val="22"/>
+          <w:szCs w:val="22"/>
+        </w:rPr>
         <w:t xml:space="preserve"> </w:t>
       </w:r>
       <w:proofErr w:type="spellStart"/>
       <w:r>
+        <w:rPr>
+          <w:sz w:val="22"/>
+          <w:szCs w:val="22"/>
+        </w:rPr>
         <w:t>Coulouris</w:t>
       </w:r>
       <w:proofErr w:type="spellEnd"/>
       <w:r>
+        <w:rPr>
+          <w:sz w:val="22"/>
+          <w:szCs w:val="22"/>
+        </w:rPr>
         <w:t xml:space="preserve">, Jean Dollimore, Tim </w:t>
       </w:r>
       <w:proofErr w:type="spellStart"/>
       <w:r>
+        <w:rPr>
+          <w:sz w:val="22"/>
+          <w:szCs w:val="22"/>
+        </w:rPr>
         <w:t>Kindberg</w:t>
       </w:r>
       <w:proofErr w:type="spellEnd"/>
       <w:r>
+        <w:rPr>
+          <w:sz w:val="22"/>
+          <w:szCs w:val="22"/>
+        </w:rPr>
         <w:t xml:space="preserve"> and Gordon Blair</w:t>
       </w:r>
     </w:p>
     <w:p>
       <w:pPr>
         <w:rPr>
-          <w:rFonts w:hint="eastAsia"/>
-        </w:rPr>
-      </w:pPr>
-      <w:r>
+          <w:sz w:val="22"/>
+          <w:szCs w:val="22"/>
+        </w:rPr>
+      </w:pPr>
+      <w:r>
+        <w:rPr>
+          <w:sz w:val="22"/>
+          <w:szCs w:val="22"/>
+        </w:rPr>
         <w:t>Fifth Edition, published by Addison Wesley, May 2011</w:t>
       </w:r>
     </w:p>
@@ -344,14 +726,22 @@
         <w:rPr>
           <w:i/>
           <w:iCs/>
-        </w:rPr>
-      </w:pPr>
-      <w:r>
+          <w:sz w:val="22"/>
+          <w:szCs w:val="22"/>
+        </w:rPr>
+      </w:pPr>
+      <w:r>
+        <w:rPr>
+          <w:sz w:val="22"/>
+          <w:szCs w:val="22"/>
+        </w:rPr>
         <w:t>ISBN 0-13-214301-1</w:t>
       </w:r>
       <w:r>
         <w:rPr>
           <w:rFonts w:hint="eastAsia"/>
+          <w:sz w:val="22"/>
+          <w:szCs w:val="22"/>
         </w:rPr>
         <w:t xml:space="preserve">, Book homepage: </w:t>
       </w:r>
@@ -361,6 +751,8 @@
             <w:rStyle w:val="Hyperlink"/>
             <w:i/>
             <w:iCs/>
+            <w:sz w:val="22"/>
+            <w:szCs w:val="22"/>
           </w:rPr>
           <w:t>https://www.cdk5.net/wp/</w:t>
         </w:r>
@@ -369,7 +761,8 @@
     <w:p>
       <w:pPr>
         <w:rPr>
-          <w:rFonts w:hint="eastAsia"/>
+          <w:sz w:val="22"/>
+          <w:szCs w:val="22"/>
         </w:rPr>
       </w:pPr>
       <w:r>
@@ -377,36 +770,54 @@
           <w:rFonts w:hint="eastAsia"/>
           <w:b/>
           <w:bCs/>
+          <w:sz w:val="22"/>
+          <w:szCs w:val="22"/>
         </w:rPr>
         <w:t>Book 2</w:t>
       </w:r>
       <w:r>
         <w:rPr>
           <w:rFonts w:hint="eastAsia"/>
+          <w:sz w:val="22"/>
+          <w:szCs w:val="22"/>
         </w:rPr>
         <w:t xml:space="preserve">: </w:t>
       </w:r>
       <w:r>
-        <w:t>“</w:t>
-      </w:r>
-      <w:r>
-        <w:t>DISTRIBUTED SYSTEMS</w:t>
-      </w:r>
-      <w:r>
-        <w:t>”</w:t>
-      </w:r>
-      <w:r>
-        <w:rPr>
-          <w:rFonts w:hint="eastAsia"/>
+        <w:rPr>
+          <w:sz w:val="22"/>
+          <w:szCs w:val="22"/>
+        </w:rPr>
+        <w:t>“DISTRIBUTED SYSTEMS”</w:t>
+      </w:r>
+      <w:r>
+        <w:rPr>
+          <w:rFonts w:hint="eastAsia"/>
+          <w:sz w:val="22"/>
+          <w:szCs w:val="22"/>
         </w:rPr>
         <w:t xml:space="preserve">, </w:t>
       </w:r>
       <w:r>
+        <w:rPr>
+          <w:sz w:val="22"/>
+          <w:szCs w:val="22"/>
+        </w:rPr>
         <w:t>Maarten van Steen Andrew S. Tanenbaum</w:t>
       </w:r>
     </w:p>
     <w:p>
-      <w:r>
+      <w:pPr>
+        <w:rPr>
+          <w:sz w:val="22"/>
+          <w:szCs w:val="22"/>
+        </w:rPr>
+      </w:pPr>
+      <w:r>
+        <w:rPr>
+          <w:sz w:val="22"/>
+          <w:szCs w:val="22"/>
+        </w:rPr>
         <w:t xml:space="preserve">Fourth edition Version 4.02 </w:t>
       </w:r>
     </w:p>
@@ -415,20 +826,30 @@
         <w:rPr>
           <w:i/>
           <w:iCs/>
-        </w:rPr>
-      </w:pPr>
-      <w:r>
-        <w:rPr>
-          <w:rFonts w:hint="eastAsia"/>
+          <w:sz w:val="22"/>
+          <w:szCs w:val="22"/>
+        </w:rPr>
+      </w:pPr>
+      <w:r>
+        <w:rPr>
+          <w:rFonts w:hint="eastAsia"/>
+          <w:sz w:val="22"/>
+          <w:szCs w:val="22"/>
         </w:rPr>
         <w:t xml:space="preserve">ISBN </w:t>
       </w:r>
       <w:r>
+        <w:rPr>
+          <w:sz w:val="22"/>
+          <w:szCs w:val="22"/>
+        </w:rPr>
         <w:t>978-90-815406-4-3</w:t>
       </w:r>
       <w:r>
         <w:rPr>
           <w:rFonts w:hint="eastAsia"/>
+          <w:sz w:val="22"/>
+          <w:szCs w:val="22"/>
         </w:rPr>
         <w:t xml:space="preserve">, Book homepage: </w:t>
       </w:r>
@@ -438,6 +859,8 @@
             <w:rStyle w:val="Hyperlink"/>
             <w:i/>
             <w:iCs/>
+            <w:sz w:val="22"/>
+            <w:szCs w:val="22"/>
           </w:rPr>
           <w:t>https://www.distributed-systems.net/index.php/books/ds4/</w:t>
         </w:r>
@@ -447,6 +870,8 @@
           <w:rFonts w:hint="eastAsia"/>
           <w:i/>
           <w:iCs/>
+          <w:sz w:val="22"/>
+          <w:szCs w:val="22"/>
         </w:rPr>
         <w:t xml:space="preserve"> </w:t>
       </w:r>
@@ -454,7 +879,6 @@
     <w:p>
       <w:pPr>
         <w:rPr>
-          <w:rFonts w:hint="eastAsia"/>
           <w:b/>
           <w:bCs/>
         </w:rPr>
@@ -465,6 +889,7 @@
           <w:b/>
           <w:bCs/>
         </w:rPr>
+        <w:lastRenderedPageBreak/>
         <w:t xml:space="preserve">5. </w:t>
       </w:r>
       <w:r>
@@ -493,21 +918,7 @@
           <w:sz w:val="22"/>
           <w:szCs w:val="22"/>
         </w:rPr>
-        <w:t xml:space="preserve">To learn advanced and </w:t>
-      </w:r>
-      <w:r>
-        <w:rPr>
-          <w:sz w:val="22"/>
-          <w:szCs w:val="22"/>
-        </w:rPr>
-        <w:t>cutting-edge</w:t>
-      </w:r>
-      <w:r>
-        <w:rPr>
-          <w:sz w:val="22"/>
-          <w:szCs w:val="22"/>
-        </w:rPr>
-        <w:t xml:space="preserve"> state-of-the-art knowledge and implementation in operating systems and distributed systems. </w:t>
+        <w:t xml:space="preserve">To learn advanced and cutting-edge state-of-the-art knowledge and implementation in operating systems and distributed systems. </w:t>
       </w:r>
     </w:p>
     <w:p>
@@ -558,7 +969,6 @@
           <w:numId w:val="2"/>
         </w:numPr>
         <w:rPr>
-          <w:rFonts w:hint="eastAsia"/>
           <w:sz w:val="22"/>
           <w:szCs w:val="22"/>
         </w:rPr>
@@ -584,7 +994,6 @@
           <w:b/>
           <w:bCs/>
         </w:rPr>
-        <w:lastRenderedPageBreak/>
         <w:t>6.  Expected Learning Outcome</w:t>
       </w:r>
     </w:p>
@@ -602,10 +1011,18 @@
       </w:pPr>
       <w:r>
         <w:rPr>
-          <w:sz w:val="22"/>
-          <w:szCs w:val="22"/>
-        </w:rPr>
-        <w:t xml:space="preserve">Demonstrate the knowledge of operating systems and distributed systems (including processes and threads, virtual memory and paging, inter-process communication, network transparency, data consistency and replication, distributed transaction and concurrency control, fault tolerant, high availability and reliability, distributed systems synchronization, distributed file systems, message queues, event-based systems, etc.) by answering exam questions correctly. </w:t>
+          <w:rFonts w:hint="eastAsia"/>
+          <w:sz w:val="22"/>
+          <w:szCs w:val="22"/>
+        </w:rPr>
+        <w:t>Have</w:t>
+      </w:r>
+      <w:r>
+        <w:rPr>
+          <w:sz w:val="22"/>
+          <w:szCs w:val="22"/>
+        </w:rPr>
+        <w:t xml:space="preserve"> the knowledge of operating systems and distributed systems (including processes and threads, virtual memory and paging, inter-process communication, network transparency, data consistency and replication, distributed transaction and concurrency control, fault tolerant, high availability and reliability, distributed systems synchronization, distributed file systems, message queues, event-based systems, etc.) by answering exam questions correctly. </w:t>
       </w:r>
     </w:p>
     <w:p>
@@ -620,20 +1037,21 @@
           <w:szCs w:val="22"/>
         </w:rPr>
       </w:pPr>
-      <w:r>
-        <w:rPr>
-          <w:sz w:val="22"/>
-          <w:szCs w:val="22"/>
-        </w:rPr>
-        <w:t xml:space="preserve">Demonstrate the ability to build example thread programming and distributed system applications (using </w:t>
-      </w:r>
       <w:proofErr w:type="gramStart"/>
       <w:r>
         <w:rPr>
-          <w:sz w:val="22"/>
-          <w:szCs w:val="22"/>
-        </w:rPr>
-        <w:t>open source</w:t>
+          <w:rFonts w:hint="eastAsia"/>
+          <w:sz w:val="22"/>
+          <w:szCs w:val="22"/>
+        </w:rPr>
+        <w:t>Have</w:t>
+      </w:r>
+      <w:r>
+        <w:rPr>
+          <w:sz w:val="22"/>
+          <w:szCs w:val="22"/>
+        </w:rPr>
+        <w:t xml:space="preserve"> the ability to</w:t>
       </w:r>
       <w:proofErr w:type="gramEnd"/>
       <w:r>
@@ -641,7 +1059,36 @@
           <w:sz w:val="22"/>
           <w:szCs w:val="22"/>
         </w:rPr>
-        <w:t xml:space="preserve"> cloud computing tools/systems) by implementing programming assignments correctly. </w:t>
+        <w:t xml:space="preserve"> build example thread programming and distributed system applications (using </w:t>
+      </w:r>
+      <w:r>
+        <w:rPr>
+          <w:sz w:val="22"/>
+          <w:szCs w:val="22"/>
+        </w:rPr>
+        <w:t>open-source</w:t>
+      </w:r>
+      <w:r>
+        <w:rPr>
+          <w:sz w:val="22"/>
+          <w:szCs w:val="22"/>
+        </w:rPr>
+        <w:t xml:space="preserve"> cloud computing tools/systems) by implementing programming </w:t>
+      </w:r>
+      <w:r>
+        <w:rPr>
+          <w:rFonts w:hint="eastAsia"/>
+          <w:sz w:val="22"/>
+          <w:szCs w:val="22"/>
+        </w:rPr>
+        <w:t xml:space="preserve">examples </w:t>
+      </w:r>
+      <w:r>
+        <w:rPr>
+          <w:sz w:val="22"/>
+          <w:szCs w:val="22"/>
+        </w:rPr>
+        <w:t xml:space="preserve">correctly. </w:t>
       </w:r>
     </w:p>
     <w:p>
@@ -652,17 +1099,1368 @@
           <w:numId w:val="4"/>
         </w:numPr>
         <w:rPr>
-          <w:rFonts w:hint="eastAsia"/>
-          <w:sz w:val="22"/>
-          <w:szCs w:val="22"/>
-        </w:rPr>
-      </w:pPr>
-      <w:r>
-        <w:rPr>
-          <w:sz w:val="22"/>
-          <w:szCs w:val="22"/>
-        </w:rPr>
-        <w:t>Demonstrate the ability to read current research papers and implement example research group project in operating systems and distributed systems by doing term project and showing reasonable contributions in this field.</w:t>
+          <w:sz w:val="22"/>
+          <w:szCs w:val="22"/>
+        </w:rPr>
+      </w:pPr>
+      <w:proofErr w:type="gramStart"/>
+      <w:r>
+        <w:rPr>
+          <w:rFonts w:hint="eastAsia"/>
+          <w:sz w:val="22"/>
+          <w:szCs w:val="22"/>
+        </w:rPr>
+        <w:t>Have</w:t>
+      </w:r>
+      <w:r>
+        <w:rPr>
+          <w:sz w:val="22"/>
+          <w:szCs w:val="22"/>
+        </w:rPr>
+        <w:t xml:space="preserve"> the ability to</w:t>
+      </w:r>
+      <w:proofErr w:type="gramEnd"/>
+      <w:r>
+        <w:rPr>
+          <w:sz w:val="22"/>
+          <w:szCs w:val="22"/>
+        </w:rPr>
+        <w:t xml:space="preserve"> read current research papers and implement example research group project.</w:t>
+      </w:r>
+    </w:p>
+    <w:p>
+      <w:pPr>
+        <w:rPr>
+          <w:b/>
+          <w:bCs/>
+        </w:rPr>
+      </w:pPr>
+      <w:r>
+        <w:rPr>
+          <w:b/>
+          <w:bCs/>
+        </w:rPr>
+        <w:t>7. Grading Policy</w:t>
+      </w:r>
+    </w:p>
+    <w:p>
+      <w:pPr>
+        <w:pStyle w:val="ListParagraph"/>
+        <w:numPr>
+          <w:ilvl w:val="0"/>
+          <w:numId w:val="6"/>
+        </w:numPr>
+        <w:rPr>
+          <w:sz w:val="22"/>
+          <w:szCs w:val="22"/>
+        </w:rPr>
+      </w:pPr>
+      <w:r>
+        <w:rPr>
+          <w:sz w:val="22"/>
+          <w:szCs w:val="22"/>
+        </w:rPr>
+        <w:t xml:space="preserve">There are totally </w:t>
+      </w:r>
+      <w:r>
+        <w:rPr>
+          <w:sz w:val="22"/>
+          <w:szCs w:val="22"/>
+        </w:rPr>
+        <w:t>5 homework</w:t>
+      </w:r>
+      <w:r>
+        <w:rPr>
+          <w:rFonts w:hint="eastAsia"/>
+          <w:sz w:val="22"/>
+          <w:szCs w:val="22"/>
+        </w:rPr>
+        <w:t>,</w:t>
+      </w:r>
+      <w:r>
+        <w:rPr>
+          <w:sz w:val="22"/>
+          <w:szCs w:val="22"/>
+        </w:rPr>
+        <w:t xml:space="preserve"> 2 exams and 1</w:t>
+      </w:r>
+      <w:r>
+        <w:rPr>
+          <w:sz w:val="22"/>
+          <w:szCs w:val="22"/>
+        </w:rPr>
+        <w:t xml:space="preserve"> </w:t>
+      </w:r>
+      <w:r>
+        <w:rPr>
+          <w:rFonts w:hint="eastAsia"/>
+          <w:sz w:val="22"/>
+          <w:szCs w:val="22"/>
+        </w:rPr>
+        <w:t xml:space="preserve">optional </w:t>
+      </w:r>
+      <w:r>
+        <w:rPr>
+          <w:sz w:val="22"/>
+          <w:szCs w:val="22"/>
+        </w:rPr>
+        <w:t xml:space="preserve">individual </w:t>
+      </w:r>
+      <w:r>
+        <w:rPr>
+          <w:sz w:val="22"/>
+          <w:szCs w:val="22"/>
+        </w:rPr>
+        <w:t xml:space="preserve">project </w:t>
+      </w:r>
+      <w:r>
+        <w:rPr>
+          <w:rFonts w:hint="eastAsia"/>
+          <w:sz w:val="22"/>
+          <w:szCs w:val="22"/>
+        </w:rPr>
+        <w:t>(talk with me for detail</w:t>
+      </w:r>
+      <w:r>
+        <w:rPr>
+          <w:sz w:val="22"/>
+          <w:szCs w:val="22"/>
+        </w:rPr>
+        <w:t xml:space="preserve">). </w:t>
+      </w:r>
+      <w:r>
+        <w:rPr>
+          <w:sz w:val="22"/>
+          <w:szCs w:val="22"/>
+        </w:rPr>
+        <w:t xml:space="preserve"> Participation </w:t>
+      </w:r>
+      <w:r>
+        <w:rPr>
+          <w:sz w:val="22"/>
+          <w:szCs w:val="22"/>
+        </w:rPr>
+        <w:t>is</w:t>
+      </w:r>
+      <w:r>
+        <w:rPr>
+          <w:sz w:val="22"/>
+          <w:szCs w:val="22"/>
+        </w:rPr>
+        <w:t xml:space="preserve"> also</w:t>
+      </w:r>
+      <w:r>
+        <w:rPr>
+          <w:sz w:val="22"/>
+          <w:szCs w:val="22"/>
+        </w:rPr>
+        <w:t xml:space="preserve"> </w:t>
+      </w:r>
+      <w:r>
+        <w:rPr>
+          <w:sz w:val="22"/>
+          <w:szCs w:val="22"/>
+        </w:rPr>
+        <w:t xml:space="preserve">counted into grading. </w:t>
+      </w:r>
+      <w:r>
+        <w:rPr>
+          <w:rFonts w:hint="eastAsia"/>
+          <w:sz w:val="22"/>
+          <w:szCs w:val="22"/>
+        </w:rPr>
+        <w:t xml:space="preserve">HW1-5 (10% each), Mid-term: 20%, Final 25%, Participation 5%. </w:t>
+      </w:r>
+    </w:p>
+    <w:p>
+      <w:pPr>
+        <w:pStyle w:val="ListParagraph"/>
+        <w:numPr>
+          <w:ilvl w:val="0"/>
+          <w:numId w:val="6"/>
+        </w:numPr>
+        <w:rPr>
+          <w:sz w:val="22"/>
+          <w:szCs w:val="22"/>
+        </w:rPr>
+      </w:pPr>
+      <w:r>
+        <w:rPr>
+          <w:sz w:val="22"/>
+          <w:szCs w:val="22"/>
+        </w:rPr>
+        <w:t xml:space="preserve">All homes are due on </w:t>
+      </w:r>
+      <w:r>
+        <w:rPr>
+          <w:rFonts w:hint="eastAsia"/>
+          <w:sz w:val="22"/>
+          <w:szCs w:val="22"/>
+        </w:rPr>
+        <w:t>Fridays</w:t>
+      </w:r>
+      <w:r>
+        <w:rPr>
+          <w:sz w:val="22"/>
+          <w:szCs w:val="22"/>
+        </w:rPr>
+        <w:t>’</w:t>
+      </w:r>
+      <w:r>
+        <w:rPr>
+          <w:sz w:val="22"/>
+          <w:szCs w:val="22"/>
+        </w:rPr>
+        <w:t xml:space="preserve"> mid-night. Late submissions are allowed with penalties.  within 24hrs: -20%, within 48</w:t>
+      </w:r>
+      <w:r>
+        <w:rPr>
+          <w:sz w:val="22"/>
+          <w:szCs w:val="22"/>
+        </w:rPr>
+        <w:t xml:space="preserve">hrs: </w:t>
+      </w:r>
+      <w:r>
+        <w:rPr>
+          <w:sz w:val="22"/>
+          <w:szCs w:val="22"/>
+        </w:rPr>
+        <w:t xml:space="preserve">-50%. No submission will be accepted after 48hrs of the due dates. </w:t>
+      </w:r>
+      <w:r>
+        <w:rPr>
+          <w:sz w:val="22"/>
+          <w:szCs w:val="22"/>
+        </w:rPr>
+        <w:t xml:space="preserve"> No make-up exams or extra-credit assignments. </w:t>
+      </w:r>
+    </w:p>
+    <w:p>
+      <w:pPr>
+        <w:pStyle w:val="ListParagraph"/>
+        <w:numPr>
+          <w:ilvl w:val="0"/>
+          <w:numId w:val="6"/>
+        </w:numPr>
+        <w:rPr>
+          <w:sz w:val="22"/>
+          <w:szCs w:val="22"/>
+        </w:rPr>
+      </w:pPr>
+      <w:r>
+        <w:rPr>
+          <w:sz w:val="22"/>
+          <w:szCs w:val="22"/>
+        </w:rPr>
+        <w:t xml:space="preserve">All works </w:t>
+      </w:r>
+      <w:r>
+        <w:rPr>
+          <w:sz w:val="22"/>
+          <w:szCs w:val="22"/>
+        </w:rPr>
+        <w:t>must</w:t>
+      </w:r>
+      <w:r>
+        <w:rPr>
+          <w:sz w:val="22"/>
+          <w:szCs w:val="22"/>
+        </w:rPr>
+        <w:t xml:space="preserve"> be submitted online via </w:t>
+      </w:r>
+      <w:r>
+        <w:rPr>
+          <w:sz w:val="22"/>
+          <w:szCs w:val="22"/>
+        </w:rPr>
+        <w:t>Camino</w:t>
+      </w:r>
+      <w:r>
+        <w:rPr>
+          <w:sz w:val="22"/>
+          <w:szCs w:val="22"/>
+        </w:rPr>
+        <w:t xml:space="preserve"> (Canvas), no paper submission, no email-submission. </w:t>
+      </w:r>
+    </w:p>
+    <w:p>
+      <w:pPr>
+        <w:pStyle w:val="ListParagraph"/>
+        <w:numPr>
+          <w:ilvl w:val="0"/>
+          <w:numId w:val="6"/>
+        </w:numPr>
+        <w:rPr>
+          <w:sz w:val="22"/>
+          <w:szCs w:val="22"/>
+        </w:rPr>
+      </w:pPr>
+      <w:r>
+        <w:rPr>
+          <w:sz w:val="22"/>
+          <w:szCs w:val="22"/>
+        </w:rPr>
+        <w:t xml:space="preserve">The due dates of assignments may change according to course schedule. Announcements will be posted on </w:t>
+      </w:r>
+      <w:r>
+        <w:rPr>
+          <w:sz w:val="22"/>
+          <w:szCs w:val="22"/>
+        </w:rPr>
+        <w:t>Camino</w:t>
+      </w:r>
+      <w:r>
+        <w:rPr>
+          <w:sz w:val="22"/>
+          <w:szCs w:val="22"/>
+        </w:rPr>
+        <w:t xml:space="preserve"> if there is any change. </w:t>
+      </w:r>
+    </w:p>
+    <w:p>
+      <w:pPr>
+        <w:pStyle w:val="ListParagraph"/>
+        <w:numPr>
+          <w:ilvl w:val="0"/>
+          <w:numId w:val="6"/>
+        </w:numPr>
+        <w:rPr>
+          <w:sz w:val="22"/>
+          <w:szCs w:val="22"/>
+        </w:rPr>
+      </w:pPr>
+      <w:r>
+        <w:rPr>
+          <w:sz w:val="22"/>
+          <w:szCs w:val="22"/>
+        </w:rPr>
+        <w:t xml:space="preserve">Final letter grades will be curved according to the whole class’s performance. </w:t>
+      </w:r>
+    </w:p>
+    <w:p>
+      <w:pPr>
+        <w:pStyle w:val="ListParagraph"/>
+        <w:numPr>
+          <w:ilvl w:val="0"/>
+          <w:numId w:val="6"/>
+        </w:numPr>
+        <w:rPr>
+          <w:sz w:val="22"/>
+          <w:szCs w:val="22"/>
+        </w:rPr>
+      </w:pPr>
+      <w:r>
+        <w:rPr>
+          <w:sz w:val="22"/>
+          <w:szCs w:val="22"/>
+        </w:rPr>
+        <w:t xml:space="preserve">No cheating, no plagiarism is tolerated. Exams are close-book, close-notes exams. </w:t>
+      </w:r>
+    </w:p>
+    <w:p>
+      <w:pPr>
+        <w:pStyle w:val="ListParagraph"/>
+        <w:numPr>
+          <w:ilvl w:val="0"/>
+          <w:numId w:val="6"/>
+        </w:numPr>
+        <w:rPr>
+          <w:sz w:val="22"/>
+          <w:szCs w:val="22"/>
+        </w:rPr>
+      </w:pPr>
+      <w:r>
+        <w:rPr>
+          <w:rFonts w:hint="eastAsia"/>
+          <w:sz w:val="22"/>
+          <w:szCs w:val="22"/>
+        </w:rPr>
+        <w:t xml:space="preserve">In any case, if you need </w:t>
+      </w:r>
+      <w:r>
+        <w:rPr>
+          <w:sz w:val="22"/>
+          <w:szCs w:val="22"/>
+        </w:rPr>
+        <w:t>accommodation</w:t>
+      </w:r>
+      <w:r>
+        <w:rPr>
+          <w:rFonts w:hint="eastAsia"/>
+          <w:sz w:val="22"/>
+          <w:szCs w:val="22"/>
+        </w:rPr>
+        <w:t xml:space="preserve"> or having any trouble meeting the grading requirement, please let me know. </w:t>
+      </w:r>
+    </w:p>
+    <w:p>
+      <w:pPr>
+        <w:rPr>
+          <w:b/>
+          <w:bCs/>
+        </w:rPr>
+      </w:pPr>
+      <w:r>
+        <w:rPr>
+          <w:rFonts w:hint="eastAsia"/>
+          <w:b/>
+          <w:bCs/>
+        </w:rPr>
+        <w:t>8.  Generative AI Tool Rules</w:t>
+      </w:r>
+    </w:p>
+    <w:p>
+      <w:pPr>
+        <w:pStyle w:val="ListParagraph"/>
+        <w:numPr>
+          <w:ilvl w:val="0"/>
+          <w:numId w:val="9"/>
+        </w:numPr>
+        <w:rPr>
+          <w:rFonts w:hint="eastAsia"/>
+          <w:sz w:val="22"/>
+          <w:szCs w:val="22"/>
+        </w:rPr>
+      </w:pPr>
+      <w:r>
+        <w:rPr>
+          <w:rFonts w:hint="eastAsia"/>
+          <w:sz w:val="22"/>
+          <w:szCs w:val="22"/>
+        </w:rPr>
+        <w:lastRenderedPageBreak/>
+        <w:t xml:space="preserve">You can use generative AI tools (chat GPT, Co-pilot, etc.) to help you on assignment or problems you have </w:t>
+      </w:r>
+      <w:r>
+        <w:rPr>
+          <w:sz w:val="22"/>
+          <w:szCs w:val="22"/>
+        </w:rPr>
+        <w:t>in the</w:t>
+      </w:r>
+      <w:r>
+        <w:rPr>
+          <w:rFonts w:hint="eastAsia"/>
+          <w:sz w:val="22"/>
+          <w:szCs w:val="22"/>
+        </w:rPr>
+        <w:t xml:space="preserve"> course. </w:t>
+      </w:r>
+    </w:p>
+    <w:p>
+      <w:pPr>
+        <w:pStyle w:val="ListParagraph"/>
+        <w:numPr>
+          <w:ilvl w:val="0"/>
+          <w:numId w:val="9"/>
+        </w:numPr>
+        <w:rPr>
+          <w:sz w:val="22"/>
+          <w:szCs w:val="22"/>
+        </w:rPr>
+      </w:pPr>
+      <w:r>
+        <w:rPr>
+          <w:rFonts w:hint="eastAsia"/>
+          <w:sz w:val="22"/>
+          <w:szCs w:val="22"/>
+        </w:rPr>
+        <w:t>Be sure to quote/cite the parts in your work that are from generative AI tools.</w:t>
+      </w:r>
+    </w:p>
+    <w:p>
+      <w:pPr>
+        <w:pStyle w:val="ListParagraph"/>
+        <w:numPr>
+          <w:ilvl w:val="0"/>
+          <w:numId w:val="9"/>
+        </w:numPr>
+        <w:rPr>
+          <w:sz w:val="22"/>
+          <w:szCs w:val="22"/>
+        </w:rPr>
+      </w:pPr>
+      <w:r>
+        <w:rPr>
+          <w:rFonts w:hint="eastAsia"/>
+          <w:sz w:val="22"/>
+          <w:szCs w:val="22"/>
+        </w:rPr>
+        <w:t>You are responsible for the faults in your work even it is from AI tools.</w:t>
+      </w:r>
+    </w:p>
+    <w:p>
+      <w:pPr>
+        <w:pStyle w:val="ListParagraph"/>
+        <w:numPr>
+          <w:ilvl w:val="0"/>
+          <w:numId w:val="9"/>
+        </w:numPr>
+        <w:rPr>
+          <w:sz w:val="22"/>
+          <w:szCs w:val="22"/>
+        </w:rPr>
+      </w:pPr>
+      <w:r>
+        <w:rPr>
+          <w:rFonts w:hint="eastAsia"/>
+          <w:sz w:val="22"/>
+          <w:szCs w:val="22"/>
+        </w:rPr>
+        <w:t>The fact and amount of using AI tools will not affect your grade.</w:t>
+      </w:r>
+    </w:p>
+    <w:p>
+      <w:pPr>
+        <w:pStyle w:val="ListParagraph"/>
+        <w:numPr>
+          <w:ilvl w:val="0"/>
+          <w:numId w:val="9"/>
+        </w:numPr>
+        <w:rPr>
+          <w:sz w:val="22"/>
+          <w:szCs w:val="22"/>
+        </w:rPr>
+      </w:pPr>
+      <w:r>
+        <w:rPr>
+          <w:rFonts w:hint="eastAsia"/>
+          <w:sz w:val="22"/>
+          <w:szCs w:val="22"/>
+        </w:rPr>
+        <w:t xml:space="preserve">AI tools are </w:t>
+      </w:r>
+      <w:r>
+        <w:rPr>
+          <w:sz w:val="22"/>
+          <w:szCs w:val="22"/>
+        </w:rPr>
+        <w:t>useful but</w:t>
+      </w:r>
+      <w:r>
+        <w:rPr>
+          <w:rFonts w:hint="eastAsia"/>
+          <w:sz w:val="22"/>
+          <w:szCs w:val="22"/>
+        </w:rPr>
+        <w:t xml:space="preserve"> use wisely. </w:t>
+      </w:r>
+    </w:p>
+    <w:p>
+      <w:pPr>
+        <w:pStyle w:val="ListParagraph"/>
+        <w:ind w:left="360"/>
+        <w:rPr>
+          <w:rFonts w:hint="eastAsia"/>
+          <w:sz w:val="22"/>
+          <w:szCs w:val="22"/>
+        </w:rPr>
+      </w:pPr>
+    </w:p>
+    <w:p>
+      <w:pPr>
+        <w:rPr>
+          <w:b/>
+          <w:bCs/>
+        </w:rPr>
+      </w:pPr>
+      <w:r>
+        <w:rPr>
+          <w:rFonts w:hint="eastAsia"/>
+          <w:b/>
+          <w:bCs/>
+        </w:rPr>
+        <w:t>9</w:t>
+      </w:r>
+      <w:r>
+        <w:rPr>
+          <w:b/>
+          <w:bCs/>
+        </w:rPr>
+        <w:t xml:space="preserve">. </w:t>
+      </w:r>
+      <w:r>
+        <w:rPr>
+          <w:b/>
+          <w:bCs/>
+        </w:rPr>
+        <w:t>Resources for Help</w:t>
+      </w:r>
+    </w:p>
+    <w:p>
+      <w:pPr>
+        <w:rPr>
+          <w:sz w:val="22"/>
+          <w:szCs w:val="22"/>
+        </w:rPr>
+      </w:pPr>
+      <w:r>
+        <w:rPr>
+          <w:sz w:val="22"/>
+          <w:szCs w:val="22"/>
+        </w:rPr>
+        <w:t xml:space="preserve">In case you need any help on course works or anything related to your study, it is always the best to first send me an email. Emails are typically replied within 1 day. </w:t>
+      </w:r>
+    </w:p>
+    <w:p>
+      <w:pPr>
+        <w:pStyle w:val="ListParagraph"/>
+        <w:numPr>
+          <w:ilvl w:val="0"/>
+          <w:numId w:val="7"/>
+        </w:numPr>
+        <w:rPr>
+          <w:sz w:val="22"/>
+          <w:szCs w:val="22"/>
+        </w:rPr>
+      </w:pPr>
+      <w:r>
+        <w:rPr>
+          <w:sz w:val="22"/>
+          <w:szCs w:val="22"/>
+        </w:rPr>
+        <w:t>If you want to have a face-to-face talk, y</w:t>
+      </w:r>
+      <w:r>
+        <w:rPr>
+          <w:sz w:val="22"/>
+          <w:szCs w:val="22"/>
+        </w:rPr>
+        <w:t>ou can come by my office during my office hours</w:t>
+      </w:r>
+      <w:r>
+        <w:rPr>
+          <w:sz w:val="22"/>
+          <w:szCs w:val="22"/>
+        </w:rPr>
+        <w:t xml:space="preserve"> or anytime when you see my office door is open</w:t>
+      </w:r>
+      <w:r>
+        <w:rPr>
+          <w:sz w:val="22"/>
+          <w:szCs w:val="22"/>
+        </w:rPr>
+        <w:t xml:space="preserve">. </w:t>
+      </w:r>
+    </w:p>
+    <w:p>
+      <w:pPr>
+        <w:pStyle w:val="ListParagraph"/>
+        <w:numPr>
+          <w:ilvl w:val="0"/>
+          <w:numId w:val="7"/>
+        </w:numPr>
+        <w:rPr>
+          <w:sz w:val="22"/>
+          <w:szCs w:val="22"/>
+        </w:rPr>
+      </w:pPr>
+      <w:r>
+        <w:rPr>
+          <w:sz w:val="22"/>
+          <w:szCs w:val="22"/>
+        </w:rPr>
+        <w:t>If you are interested in extending your knowledge beyond the lecture, e</w:t>
+      </w:r>
+      <w:r>
+        <w:rPr>
+          <w:sz w:val="22"/>
+          <w:szCs w:val="22"/>
+        </w:rPr>
+        <w:t xml:space="preserve">xtra reading materials can be found on course webpage. </w:t>
+      </w:r>
+      <w:r>
+        <w:rPr>
+          <w:rFonts w:hint="eastAsia"/>
+          <w:sz w:val="22"/>
+          <w:szCs w:val="22"/>
+        </w:rPr>
+        <w:t xml:space="preserve"> </w:t>
+      </w:r>
+    </w:p>
+    <w:p>
+      <w:pPr>
+        <w:pStyle w:val="ListParagraph"/>
+        <w:numPr>
+          <w:ilvl w:val="0"/>
+          <w:numId w:val="7"/>
+        </w:numPr>
+        <w:rPr>
+          <w:sz w:val="22"/>
+          <w:szCs w:val="22"/>
+        </w:rPr>
+      </w:pPr>
+      <w:r>
+        <w:rPr>
+          <w:rFonts w:hint="eastAsia"/>
+          <w:sz w:val="22"/>
+          <w:szCs w:val="22"/>
+        </w:rPr>
+        <w:t xml:space="preserve">If you would like to conduct further academic research, you are always welcomed to come and </w:t>
+      </w:r>
+      <w:r>
+        <w:rPr>
+          <w:sz w:val="22"/>
+          <w:szCs w:val="22"/>
+        </w:rPr>
+        <w:t>discuss</w:t>
+      </w:r>
+      <w:r>
+        <w:rPr>
+          <w:rFonts w:hint="eastAsia"/>
+          <w:sz w:val="22"/>
+          <w:szCs w:val="22"/>
+        </w:rPr>
+        <w:t xml:space="preserve"> with me about research ideas. </w:t>
+      </w:r>
+    </w:p>
+    <w:p>
+      <w:pPr>
+        <w:rPr>
+          <w:b/>
+          <w:bCs/>
+        </w:rPr>
+      </w:pPr>
+      <w:r>
+        <w:rPr>
+          <w:rFonts w:hint="eastAsia"/>
+          <w:b/>
+          <w:bCs/>
+        </w:rPr>
+        <w:t>10</w:t>
+      </w:r>
+      <w:r>
+        <w:rPr>
+          <w:rFonts w:hint="eastAsia"/>
+          <w:b/>
+          <w:bCs/>
+        </w:rPr>
+        <w:t>. University Policies</w:t>
+      </w:r>
+    </w:p>
+    <w:p>
+      <w:pPr>
+        <w:rPr>
+          <w:sz w:val="22"/>
+          <w:szCs w:val="22"/>
+        </w:rPr>
+      </w:pPr>
+      <w:r>
+        <w:rPr>
+          <w:rFonts w:hint="eastAsia"/>
+          <w:sz w:val="22"/>
+          <w:szCs w:val="22"/>
+        </w:rPr>
+        <w:t>10</w:t>
+      </w:r>
+      <w:r>
+        <w:rPr>
+          <w:rFonts w:hint="eastAsia"/>
+          <w:sz w:val="22"/>
+          <w:szCs w:val="22"/>
+        </w:rPr>
+        <w:t xml:space="preserve">.1 </w:t>
+      </w:r>
+      <w:r>
+        <w:rPr>
+          <w:sz w:val="22"/>
+          <w:szCs w:val="22"/>
+        </w:rPr>
+        <w:t>Academic Integrity</w:t>
+      </w:r>
+    </w:p>
+    <w:p>
+      <w:pPr>
+        <w:rPr>
+          <w:sz w:val="22"/>
+          <w:szCs w:val="22"/>
+        </w:rPr>
+      </w:pPr>
+      <w:r>
+        <w:rPr>
+          <w:sz w:val="22"/>
+          <w:szCs w:val="22"/>
+        </w:rPr>
+        <w:t>The Academic Integrity pledge is an expression of the University’s commitment to fostering an understanding of -- and commitment to -- a culture of integrity at Santa Clara University. The Academic Integrity pledge, which applies to all students, states:</w:t>
+      </w:r>
+    </w:p>
+    <w:p>
+      <w:pPr>
+        <w:ind w:left="720"/>
+        <w:rPr>
+          <w:i/>
+          <w:iCs/>
+          <w:sz w:val="22"/>
+          <w:szCs w:val="22"/>
+        </w:rPr>
+      </w:pPr>
+      <w:r>
+        <w:rPr>
+          <w:i/>
+          <w:iCs/>
+          <w:sz w:val="22"/>
+          <w:szCs w:val="22"/>
+        </w:rPr>
+        <w:t>I am committed to being a person of integrity. I pledge, as a member of the Santa Clara University community, to abide by and uphold the standards of academic integrity contained in the Student Conduct Code.</w:t>
+      </w:r>
+    </w:p>
+    <w:p>
+      <w:pPr>
+        <w:rPr>
+          <w:sz w:val="22"/>
+          <w:szCs w:val="22"/>
+        </w:rPr>
+      </w:pPr>
+      <w:r>
+        <w:rPr>
+          <w:sz w:val="22"/>
+          <w:szCs w:val="22"/>
+        </w:rPr>
+        <w:t>Students are expected to uphold the principles of this pledge for all work in this class. For more information about Santa Clara University’s academic integrity pledge and resources about ensuring academic integrity in your work, see </w:t>
+      </w:r>
+      <w:hyperlink r:id="rId7" w:history="1">
+        <w:r>
+          <w:rPr>
+            <w:rStyle w:val="Hyperlink"/>
+            <w:sz w:val="22"/>
+            <w:szCs w:val="22"/>
+          </w:rPr>
+          <w:t>www.scu.edu/academic-integrity</w:t>
+        </w:r>
+      </w:hyperlink>
+      <w:r>
+        <w:rPr>
+          <w:sz w:val="22"/>
+          <w:szCs w:val="22"/>
+        </w:rPr>
+        <w:t>.</w:t>
+      </w:r>
+    </w:p>
+    <w:p>
+      <w:pPr>
+        <w:rPr>
+          <w:sz w:val="22"/>
+          <w:szCs w:val="22"/>
+        </w:rPr>
+      </w:pPr>
+      <w:r>
+        <w:rPr>
+          <w:rFonts w:hint="eastAsia"/>
+          <w:sz w:val="22"/>
+          <w:szCs w:val="22"/>
+        </w:rPr>
+        <w:t>10</w:t>
+      </w:r>
+      <w:r>
+        <w:rPr>
+          <w:rFonts w:hint="eastAsia"/>
+          <w:sz w:val="22"/>
+          <w:szCs w:val="22"/>
+        </w:rPr>
+        <w:t xml:space="preserve">.2 </w:t>
+      </w:r>
+      <w:r>
+        <w:rPr>
+          <w:sz w:val="22"/>
+          <w:szCs w:val="22"/>
+        </w:rPr>
+        <w:t>Office of Accessible Education (formerly Disabilities Resources)</w:t>
+      </w:r>
+    </w:p>
+    <w:p>
+      <w:pPr>
+        <w:rPr>
+          <w:sz w:val="22"/>
+          <w:szCs w:val="22"/>
+        </w:rPr>
+      </w:pPr>
+      <w:r>
+        <w:rPr>
+          <w:sz w:val="22"/>
+          <w:szCs w:val="22"/>
+        </w:rPr>
+        <w:t>If you have a documented disability for which accommodations may be required in this class, please contact the Office of Accessible Education (Benson 1, </w:t>
+      </w:r>
+      <w:hyperlink r:id="rId8" w:history="1">
+        <w:r>
+          <w:rPr>
+            <w:rStyle w:val="Hyperlink"/>
+            <w:sz w:val="22"/>
+            <w:szCs w:val="22"/>
+          </w:rPr>
+          <w:t>http://www.scu.edu/oae</w:t>
+        </w:r>
+      </w:hyperlink>
+      <w:r>
+        <w:rPr>
+          <w:sz w:val="22"/>
+          <w:szCs w:val="22"/>
+        </w:rPr>
+        <w:t>, 408-554-4109) as soon as possible to discuss your needs and register for accommodations with the University. If you have already arranged accommodations through OAE, please discuss them with me during my office hours within the first two weeks of class.</w:t>
+      </w:r>
+    </w:p>
+    <w:p>
+      <w:pPr>
+        <w:rPr>
+          <w:sz w:val="22"/>
+          <w:szCs w:val="22"/>
+        </w:rPr>
+      </w:pPr>
+      <w:r>
+        <w:rPr>
+          <w:sz w:val="22"/>
+          <w:szCs w:val="22"/>
+        </w:rPr>
+        <w:t xml:space="preserve"> To ensure fairness and consistency, individual faculty members are required to receive verification from the Office of Accessible Education before providing accommodations. OAE will work with </w:t>
+      </w:r>
+      <w:r>
+        <w:rPr>
+          <w:sz w:val="22"/>
+          <w:szCs w:val="22"/>
+        </w:rPr>
+        <w:lastRenderedPageBreak/>
+        <w:t>students and faculty to arrange proctored exams for students whose accommodations include double time for exams and/or assistive technology. Students with approved accommodations of time-and-a-half should talk with me as soon as possible. The Office of Accessible Education must be contacted in advance (at least two-</w:t>
+      </w:r>
+      <w:proofErr w:type="spellStart"/>
+      <w:r>
+        <w:rPr>
+          <w:sz w:val="22"/>
+          <w:szCs w:val="22"/>
+        </w:rPr>
+        <w:t>weeks notice</w:t>
+      </w:r>
+      <w:proofErr w:type="spellEnd"/>
+      <w:r>
+        <w:rPr>
+          <w:sz w:val="22"/>
+          <w:szCs w:val="22"/>
+        </w:rPr>
+        <w:t xml:space="preserve"> recommended) to schedule proctored examinations or to arrange other accommodations.</w:t>
+      </w:r>
+    </w:p>
+    <w:p>
+      <w:pPr>
+        <w:rPr>
+          <w:sz w:val="22"/>
+          <w:szCs w:val="22"/>
+        </w:rPr>
+      </w:pPr>
+      <w:r>
+        <w:rPr>
+          <w:rFonts w:hint="eastAsia"/>
+          <w:sz w:val="22"/>
+          <w:szCs w:val="22"/>
+        </w:rPr>
+        <w:t>10</w:t>
+      </w:r>
+      <w:r>
+        <w:rPr>
+          <w:rFonts w:hint="eastAsia"/>
+          <w:sz w:val="22"/>
+          <w:szCs w:val="22"/>
+        </w:rPr>
+        <w:t xml:space="preserve">.3 </w:t>
+      </w:r>
+      <w:r>
+        <w:rPr>
+          <w:sz w:val="22"/>
+          <w:szCs w:val="22"/>
+        </w:rPr>
+        <w:t>Discrimination and Sexual Misconduct (Title IX)</w:t>
+      </w:r>
+    </w:p>
+    <w:p>
+      <w:pPr>
+        <w:rPr>
+          <w:sz w:val="22"/>
+          <w:szCs w:val="22"/>
+        </w:rPr>
+      </w:pPr>
+      <w:r>
+        <w:rPr>
+          <w:sz w:val="22"/>
+          <w:szCs w:val="22"/>
+        </w:rPr>
+        <w:t>Santa Clara University upholds a zero-tolerance policy for discrimination, harassment and sexual misconduct. If you (or someone you know) have experienced discrimination or harassment, including sexual assault, domestic/dating violence, or stalking, I encourage you to tell someone promptly. For more information, please consult the University’s Gender-Based Discrimination and Sexual Misconduct Policy or contact the University's EEO and Title IX Coordinator, Belinda Guthrie, at 408-554-3043, bguthrie@scu.edu. Reports may be submitted online through the Office of Student Life </w:t>
+      </w:r>
+      <w:hyperlink r:id="rId9" w:history="1">
+        <w:r>
+          <w:rPr>
+            <w:rStyle w:val="Hyperlink"/>
+            <w:sz w:val="22"/>
+            <w:szCs w:val="22"/>
+          </w:rPr>
+          <w:t>https://www.scu.edu/osl/report/</w:t>
+        </w:r>
+      </w:hyperlink>
+      <w:r>
+        <w:rPr>
+          <w:sz w:val="22"/>
+          <w:szCs w:val="22"/>
+        </w:rPr>
+        <w:t> or anonymously through </w:t>
+      </w:r>
+      <w:proofErr w:type="spellStart"/>
+      <w:r>
+        <w:rPr>
+          <w:sz w:val="22"/>
+          <w:szCs w:val="22"/>
+        </w:rPr>
+        <w:fldChar w:fldCharType="begin"/>
+      </w:r>
+      <w:r>
+        <w:rPr>
+          <w:sz w:val="22"/>
+          <w:szCs w:val="22"/>
+        </w:rPr>
+        <w:instrText>HYPERLINK "https://secure.ethicspoint.com/domain/media/en/gui/15780/index.html"</w:instrText>
+      </w:r>
+      <w:r>
+        <w:rPr>
+          <w:sz w:val="22"/>
+          <w:szCs w:val="22"/>
+        </w:rPr>
+      </w:r>
+      <w:r>
+        <w:rPr>
+          <w:sz w:val="22"/>
+          <w:szCs w:val="22"/>
+        </w:rPr>
+        <w:fldChar w:fldCharType="separate"/>
+      </w:r>
+      <w:r>
+        <w:rPr>
+          <w:rStyle w:val="Hyperlink"/>
+          <w:sz w:val="22"/>
+          <w:szCs w:val="22"/>
+        </w:rPr>
+        <w:t>EthicsPoint</w:t>
+      </w:r>
+      <w:proofErr w:type="spellEnd"/>
+      <w:r>
+        <w:rPr>
+          <w:sz w:val="22"/>
+          <w:szCs w:val="22"/>
+        </w:rPr>
+        <w:fldChar w:fldCharType="end"/>
+      </w:r>
+      <w:r>
+        <w:rPr>
+          <w:sz w:val="22"/>
+          <w:szCs w:val="22"/>
+        </w:rPr>
+        <w:t> .</w:t>
+      </w:r>
+    </w:p>
+    <w:p>
+      <w:pPr>
+        <w:rPr>
+          <w:sz w:val="22"/>
+          <w:szCs w:val="22"/>
+        </w:rPr>
+      </w:pPr>
+      <w:r>
+        <w:rPr>
+          <w:rFonts w:hint="eastAsia"/>
+          <w:sz w:val="22"/>
+          <w:szCs w:val="22"/>
+        </w:rPr>
+        <w:t>10</w:t>
+      </w:r>
+      <w:r>
+        <w:rPr>
+          <w:rFonts w:hint="eastAsia"/>
+          <w:sz w:val="22"/>
+          <w:szCs w:val="22"/>
+        </w:rPr>
+        <w:t xml:space="preserve">.4 </w:t>
+      </w:r>
+      <w:r>
+        <w:rPr>
+          <w:sz w:val="22"/>
+          <w:szCs w:val="22"/>
+        </w:rPr>
+        <w:t>Accommodations for Pregnant and Parenting Students</w:t>
+      </w:r>
+    </w:p>
+    <w:p>
+      <w:pPr>
+        <w:rPr>
+          <w:sz w:val="22"/>
+          <w:szCs w:val="22"/>
+        </w:rPr>
+      </w:pPr>
+      <w:r>
+        <w:rPr>
+          <w:sz w:val="22"/>
+          <w:szCs w:val="22"/>
+        </w:rPr>
+        <w:t>In alignment with Title IX of the Education Amendments of 1972, and with the California Education Code, Section 66281.7, Santa Clara University provides reasonable accommodations to students who are pregnant, have recently experienced childbirth, and/or have medical needs related to childbirth. Pregnant and parenting students can often arrange accommodations by working directly with their instructors, supervisors, or departments. In addition, the Office of Accessible Education will provide reasonable accommodations for pregnancy</w:t>
+      </w:r>
+      <w:r>
+        <w:rPr>
+          <w:rFonts w:ascii="Cambria Math" w:hAnsi="Cambria Math" w:cs="Cambria Math"/>
+          <w:sz w:val="22"/>
+          <w:szCs w:val="22"/>
+        </w:rPr>
+        <w:t>‐</w:t>
+      </w:r>
+      <w:r>
+        <w:rPr>
+          <w:sz w:val="22"/>
+          <w:szCs w:val="22"/>
+        </w:rPr>
+        <w:t>related impairments which impact a major life activity.</w:t>
+      </w:r>
+    </w:p>
+    <w:p>
+      <w:pPr>
+        <w:rPr>
+          <w:sz w:val="22"/>
+          <w:szCs w:val="22"/>
+        </w:rPr>
+      </w:pPr>
+      <w:r>
+        <w:rPr>
+          <w:rFonts w:hint="eastAsia"/>
+          <w:sz w:val="22"/>
+          <w:szCs w:val="22"/>
+        </w:rPr>
+        <w:t>10</w:t>
+      </w:r>
+      <w:r>
+        <w:rPr>
+          <w:rFonts w:hint="eastAsia"/>
+          <w:sz w:val="22"/>
+          <w:szCs w:val="22"/>
+        </w:rPr>
+        <w:t xml:space="preserve">.5 </w:t>
+      </w:r>
+      <w:r>
+        <w:rPr>
+          <w:sz w:val="22"/>
+          <w:szCs w:val="22"/>
+        </w:rPr>
+        <w:t>In-Class Recordings</w:t>
+      </w:r>
+    </w:p>
+    <w:p>
+      <w:pPr>
+        <w:rPr>
+          <w:sz w:val="22"/>
+          <w:szCs w:val="22"/>
+        </w:rPr>
+      </w:pPr>
+      <w:r>
+        <w:rPr>
+          <w:sz w:val="22"/>
+          <w:szCs w:val="22"/>
+        </w:rPr>
+        <w:t>The </w:t>
+      </w:r>
+      <w:hyperlink r:id="rId10" w:history="1">
+        <w:r>
+          <w:rPr>
+            <w:rStyle w:val="Hyperlink"/>
+            <w:sz w:val="22"/>
+            <w:szCs w:val="22"/>
+          </w:rPr>
+          <w:t>Student Conduct Code</w:t>
+        </w:r>
+      </w:hyperlink>
+      <w:r>
+        <w:rPr>
+          <w:sz w:val="22"/>
+          <w:szCs w:val="22"/>
+        </w:rPr>
+        <w:t> (p. 13) prohibits students from “making a video recording, audio recording, or streaming audio/video of private, non-public conversations and/or meetings, inclusive of the classroom setting, without the knowledge and consent of all recorded parties,” except in cases of approved disability accommodations. The Student Conduct Code also prohibits the “falsification or misuse, including non-authentic, altered, or fraudulent misuse, of University records, permits, documents, communication equipment, or identification cards and government-issued documents.” Dissemination or sharing of any classroom recording without the permission of the instructor would be considered “misuse” and, therefore, prohibited. Violations of these policies may result in disciplinary action by the University. At the instructor’s discretion, violations may also have an adverse effect on the student’s grade.</w:t>
+      </w:r>
+    </w:p>
+    <w:p>
+      <w:pPr>
+        <w:rPr>
+          <w:sz w:val="22"/>
+          <w:szCs w:val="22"/>
+        </w:rPr>
+      </w:pPr>
+      <w:r>
+        <w:rPr>
+          <w:rFonts w:hint="eastAsia"/>
+          <w:sz w:val="22"/>
+          <w:szCs w:val="22"/>
+        </w:rPr>
+        <w:t>10</w:t>
+      </w:r>
+      <w:r>
+        <w:rPr>
+          <w:rFonts w:hint="eastAsia"/>
+          <w:sz w:val="22"/>
+          <w:szCs w:val="22"/>
+        </w:rPr>
+        <w:t xml:space="preserve">.6 </w:t>
+      </w:r>
+      <w:r>
+        <w:rPr>
+          <w:sz w:val="22"/>
+          <w:szCs w:val="22"/>
+        </w:rPr>
+        <w:t>Classroom Engagement in Emergency Response Planning</w:t>
+      </w:r>
+    </w:p>
+    <w:p>
+      <w:pPr>
+        <w:rPr>
+          <w:sz w:val="22"/>
+          <w:szCs w:val="22"/>
+        </w:rPr>
+      </w:pPr>
+      <w:r>
+        <w:rPr>
+          <w:sz w:val="22"/>
+          <w:szCs w:val="22"/>
+        </w:rPr>
+        <w:t>Campus Safety Services invites faculty to read the following statement relating to fire alarms, earthquakes, building evacuations, and safety.</w:t>
+      </w:r>
+    </w:p>
+    <w:p>
+      <w:pPr>
+        <w:numPr>
+          <w:ilvl w:val="0"/>
+          <w:numId w:val="8"/>
+        </w:numPr>
+        <w:spacing w:after="0"/>
+        <w:rPr>
+          <w:sz w:val="22"/>
+          <w:szCs w:val="22"/>
+        </w:rPr>
+      </w:pPr>
+      <w:r>
+        <w:rPr>
+          <w:sz w:val="22"/>
+          <w:szCs w:val="22"/>
+        </w:rPr>
+        <w:t>A fire alarm activation means leave the building immediately.</w:t>
+      </w:r>
+    </w:p>
+    <w:p>
+      <w:pPr>
+        <w:numPr>
+          <w:ilvl w:val="0"/>
+          <w:numId w:val="8"/>
+        </w:numPr>
+        <w:spacing w:after="0"/>
+        <w:rPr>
+          <w:sz w:val="22"/>
+          <w:szCs w:val="22"/>
+        </w:rPr>
+      </w:pPr>
+      <w:r>
+        <w:rPr>
+          <w:sz w:val="22"/>
+          <w:szCs w:val="22"/>
+        </w:rPr>
+        <w:lastRenderedPageBreak/>
+        <w:t>During an Earthquake, “Drop, Cover and Hold On.”  Once the shaking stops look around to make sure it is safe to leave the building.</w:t>
+      </w:r>
+    </w:p>
+    <w:p>
+      <w:pPr>
+        <w:numPr>
+          <w:ilvl w:val="0"/>
+          <w:numId w:val="8"/>
+        </w:numPr>
+        <w:spacing w:after="0"/>
+        <w:rPr>
+          <w:sz w:val="22"/>
+          <w:szCs w:val="22"/>
+        </w:rPr>
+      </w:pPr>
+      <w:r>
+        <w:rPr>
+          <w:sz w:val="22"/>
+          <w:szCs w:val="22"/>
+        </w:rPr>
+        <w:t>Look at the Fire Evacuation Maps posted in the building so that you can understand what your evacuation options are to exit the building (if you have a Fire Evacuation Map in the classroom, point to it).</w:t>
+      </w:r>
+    </w:p>
+    <w:p>
+      <w:pPr>
+        <w:numPr>
+          <w:ilvl w:val="0"/>
+          <w:numId w:val="8"/>
+        </w:numPr>
+        <w:spacing w:after="0"/>
+        <w:rPr>
+          <w:sz w:val="22"/>
+          <w:szCs w:val="22"/>
+        </w:rPr>
+      </w:pPr>
+      <w:r>
+        <w:rPr>
+          <w:sz w:val="22"/>
+          <w:szCs w:val="22"/>
+        </w:rPr>
+        <w:t>Leave the building in an orderly fashion.  Please take only your phone and car keys. All other items should be left behind.</w:t>
+      </w:r>
+    </w:p>
+    <w:p>
+      <w:pPr>
+        <w:numPr>
+          <w:ilvl w:val="0"/>
+          <w:numId w:val="8"/>
+        </w:numPr>
+        <w:spacing w:after="0"/>
+        <w:rPr>
+          <w:sz w:val="22"/>
+          <w:szCs w:val="22"/>
+        </w:rPr>
+      </w:pPr>
+      <w:r>
+        <w:rPr>
+          <w:sz w:val="22"/>
+          <w:szCs w:val="22"/>
+        </w:rPr>
+        <w:t>If individuals need assistance to leave the building, please help them get to the assembly area if you do not know where your building assembly area is located move 300 feet away from the building in a safe direction.</w:t>
+      </w:r>
+    </w:p>
+    <w:p>
+      <w:pPr>
+        <w:numPr>
+          <w:ilvl w:val="0"/>
+          <w:numId w:val="8"/>
+        </w:numPr>
+        <w:spacing w:after="0"/>
+        <w:rPr>
+          <w:sz w:val="22"/>
+          <w:szCs w:val="22"/>
+        </w:rPr>
+      </w:pPr>
+      <w:r>
+        <w:rPr>
+          <w:sz w:val="22"/>
+          <w:szCs w:val="22"/>
+        </w:rPr>
+        <w:t>Once outside, move to the assembly area, stay at the assembly area and wait until Campus Safety Services advises you to move to another location or releases you to return to your building.</w:t>
+      </w:r>
+    </w:p>
+    <w:p>
+      <w:pPr>
+        <w:numPr>
+          <w:ilvl w:val="0"/>
+          <w:numId w:val="8"/>
+        </w:numPr>
+        <w:spacing w:after="0"/>
+        <w:rPr>
+          <w:sz w:val="22"/>
+          <w:szCs w:val="22"/>
+        </w:rPr>
+      </w:pPr>
+      <w:r>
+        <w:rPr>
+          <w:sz w:val="22"/>
+          <w:szCs w:val="22"/>
+        </w:rPr>
+        <w:t>Your cooperation is necessary to provide an orderly and safe exit for our guests, students, faculty and staff if an emergency were to occur.</w:t>
       </w:r>
     </w:p>
     <w:sectPr>
@@ -676,7 +2474,7 @@
 </file>
 
 <file path=word/numbering.xml><?xml version="1.0" encoding="utf-8"?>
-<w:numbering xmlns:wpc="http://schemas.microsoft.com/office/word/2010/wordprocessingCanvas" xmlns:cx="http://schemas.microsoft.com/office/drawing/2014/chartex" xmlns:cx1="http://schemas.microsoft.com/office/drawing/2015/9/8/chartex" xmlns:cx2="http://schemas.microsoft.com/office/drawing/2015/10/21/chartex" xmlns:cx3="http://schemas.microsoft.com/office/drawing/2016/5/9/chartex" xmlns:cx4="http://schemas.microsoft.com/office/drawing/2016/5/10/chartex" xmlns:cx5="http://schemas.microsoft.com/office/drawing/2016/5/11/chartex" xmlns:cx6="http://schemas.microsoft.com/office/drawing/2016/5/12/chartex" xmlns:cx7="http://schemas.microsoft.com/office/drawing/2016/5/13/chartex" xmlns:cx8="http://schemas.microsoft.com/office/drawing/2016/5/14/chartex" xmlns:mc="http://schemas.openxmlformats.org/markup-compatibility/2006" xmlns:aink="http://schemas.microsoft.com/office/drawing/2016/ink" xmlns:am3d="http://schemas.microsoft.com/office/drawing/2017/model3d" xmlns:o="urn:schemas-microsoft-com:office:office" xmlns:oel="http://schemas.microsoft.com/office/2019/extlst" xmlns:r="http://schemas.openxmlformats.org/officeDocument/2006/relationships" xmlns:m="http://schemas.openxmlformats.org/officeDocument/2006/math" xmlns:v="urn:schemas-microsoft-com:vml" xmlns:wp14="http://schemas.microsoft.com/office/word/2010/wordprocessingDrawing" xmlns:wp="http://schemas.openxmlformats.org/drawingml/2006/wordprocessingDrawing" xmlns:w10="urn:schemas-microsoft-com:office:word" xmlns:w="http://schemas.openxmlformats.org/wordprocessingml/2006/main" xmlns:w14="http://schemas.microsoft.com/office/word/2010/wordml" xmlns:w15="http://schemas.microsoft.com/office/word/2012/wordml" xmlns:w16cex="http://schemas.microsoft.com/office/word/2018/wordml/cex" xmlns:w16cid="http://schemas.microsoft.com/office/word/2016/wordml/cid" xmlns:w16="http://schemas.microsoft.com/office/word/2018/wordml" xmlns:w16sdtdh="http://schemas.microsoft.com/office/word/2020/wordml/sdtdatahash" xmlns:w16se="http://schemas.microsoft.com/office/word/2015/wordml/symex" xmlns:wpg="http://schemas.microsoft.com/office/word/2010/wordprocessingGroup" xmlns:wpi="http://schemas.microsoft.com/office/word/2010/wordprocessingInk" xmlns:wne="http://schemas.microsoft.com/office/word/2006/wordml" xmlns:wps="http://schemas.microsoft.com/office/word/2010/wordprocessingShape" mc:Ignorable="w14 w15 w16se w16cid w16 w16cex w16sdtdh wp14">
+<w:numbering xmlns:wpc="http://schemas.microsoft.com/office/word/2010/wordprocessingCanvas" xmlns:cx="http://schemas.microsoft.com/office/drawing/2014/chartex" xmlns:cx1="http://schemas.microsoft.com/office/drawing/2015/9/8/chartex" xmlns:cx2="http://schemas.microsoft.com/office/drawing/2015/10/21/chartex" xmlns:cx3="http://schemas.microsoft.com/office/drawing/2016/5/9/chartex" xmlns:cx4="http://schemas.microsoft.com/office/drawing/2016/5/10/chartex" xmlns:cx5="http://schemas.microsoft.com/office/drawing/2016/5/11/chartex" xmlns:cx6="http://schemas.microsoft.com/office/drawing/2016/5/12/chartex" xmlns:cx7="http://schemas.microsoft.com/office/drawing/2016/5/13/chartex" xmlns:cx8="http://schemas.microsoft.com/office/drawing/2016/5/14/chartex" xmlns:mc="http://schemas.openxmlformats.org/markup-compatibility/2006" xmlns:aink="http://schemas.microsoft.com/office/drawing/2016/ink" xmlns:am3d="http://schemas.microsoft.com/office/drawing/2017/model3d" xmlns:o="urn:schemas-microsoft-com:office:office" xmlns:oel="http://schemas.microsoft.com/office/2019/extlst" xmlns:r="http://schemas.openxmlformats.org/officeDocument/2006/relationships" xmlns:m="http://schemas.openxmlformats.org/officeDocument/2006/math" xmlns:v="urn:schemas-microsoft-com:vml" xmlns:wp14="http://schemas.microsoft.com/office/word/2010/wordprocessingDrawing" xmlns:wp="http://schemas.openxmlformats.org/drawingml/2006/wordprocessingDrawing" xmlns:w10="urn:schemas-microsoft-com:office:word" xmlns:w="http://schemas.openxmlformats.org/wordprocessingml/2006/main" xmlns:w14="http://schemas.microsoft.com/office/word/2010/wordml" xmlns:w15="http://schemas.microsoft.com/office/word/2012/wordml" xmlns:w16cex="http://schemas.microsoft.com/office/word/2018/wordml/cex" xmlns:w16cid="http://schemas.microsoft.com/office/word/2016/wordml/cid" xmlns:w16="http://schemas.microsoft.com/office/word/2018/wordml" xmlns:w16du="http://schemas.microsoft.com/office/word/2023/wordml/word16du" xmlns:w16sdtdh="http://schemas.microsoft.com/office/word/2020/wordml/sdtdatahash" xmlns:w16se="http://schemas.microsoft.com/office/word/2015/wordml/symex" xmlns:wpg="http://schemas.microsoft.com/office/word/2010/wordprocessingGroup" xmlns:wpi="http://schemas.microsoft.com/office/word/2010/wordprocessingInk" xmlns:wne="http://schemas.microsoft.com/office/word/2006/wordml" xmlns:wps="http://schemas.microsoft.com/office/word/2010/wordprocessingShape" mc:Ignorable="w14 w15 w16se w16cid w16 w16cex w16sdtdh w16du wp14">
   <w:abstractNum w:abstractNumId="0" w15:restartNumberingAfterBreak="0">
     <w:nsid w:val="01F94DEE"/>
     <w:multiLevelType w:val="hybridMultilevel"/>
@@ -767,6 +2565,184 @@
     </w:lvl>
   </w:abstractNum>
   <w:abstractNum w:abstractNumId="1" w15:restartNumberingAfterBreak="0">
+    <w:nsid w:val="09036FEB"/>
+    <w:multiLevelType w:val="hybridMultilevel"/>
+    <w:tmpl w:val="052A9370"/>
+    <w:lvl w:ilvl="0" w:tplc="FFFFFFFF">
+      <w:start w:val="1"/>
+      <w:numFmt w:val="decimal"/>
+      <w:lvlText w:val="%1)"/>
+      <w:lvlJc w:val="left"/>
+      <w:pPr>
+        <w:ind w:left="360" w:hanging="360"/>
+      </w:pPr>
+      <w:rPr>
+        <w:rFonts w:hint="default"/>
+      </w:rPr>
+    </w:lvl>
+    <w:lvl w:ilvl="1" w:tplc="FFFFFFFF" w:tentative="1">
+      <w:start w:val="1"/>
+      <w:numFmt w:val="lowerLetter"/>
+      <w:lvlText w:val="%2."/>
+      <w:lvlJc w:val="left"/>
+      <w:pPr>
+        <w:ind w:left="1080" w:hanging="360"/>
+      </w:pPr>
+    </w:lvl>
+    <w:lvl w:ilvl="2" w:tplc="FFFFFFFF" w:tentative="1">
+      <w:start w:val="1"/>
+      <w:numFmt w:val="lowerRoman"/>
+      <w:lvlText w:val="%3."/>
+      <w:lvlJc w:val="right"/>
+      <w:pPr>
+        <w:ind w:left="1800" w:hanging="180"/>
+      </w:pPr>
+    </w:lvl>
+    <w:lvl w:ilvl="3" w:tplc="FFFFFFFF" w:tentative="1">
+      <w:start w:val="1"/>
+      <w:numFmt w:val="decimal"/>
+      <w:lvlText w:val="%4."/>
+      <w:lvlJc w:val="left"/>
+      <w:pPr>
+        <w:ind w:left="2520" w:hanging="360"/>
+      </w:pPr>
+    </w:lvl>
+    <w:lvl w:ilvl="4" w:tplc="FFFFFFFF" w:tentative="1">
+      <w:start w:val="1"/>
+      <w:numFmt w:val="lowerLetter"/>
+      <w:lvlText w:val="%5."/>
+      <w:lvlJc w:val="left"/>
+      <w:pPr>
+        <w:ind w:left="3240" w:hanging="360"/>
+      </w:pPr>
+    </w:lvl>
+    <w:lvl w:ilvl="5" w:tplc="FFFFFFFF" w:tentative="1">
+      <w:start w:val="1"/>
+      <w:numFmt w:val="lowerRoman"/>
+      <w:lvlText w:val="%6."/>
+      <w:lvlJc w:val="right"/>
+      <w:pPr>
+        <w:ind w:left="3960" w:hanging="180"/>
+      </w:pPr>
+    </w:lvl>
+    <w:lvl w:ilvl="6" w:tplc="FFFFFFFF" w:tentative="1">
+      <w:start w:val="1"/>
+      <w:numFmt w:val="decimal"/>
+      <w:lvlText w:val="%7."/>
+      <w:lvlJc w:val="left"/>
+      <w:pPr>
+        <w:ind w:left="4680" w:hanging="360"/>
+      </w:pPr>
+    </w:lvl>
+    <w:lvl w:ilvl="7" w:tplc="FFFFFFFF" w:tentative="1">
+      <w:start w:val="1"/>
+      <w:numFmt w:val="lowerLetter"/>
+      <w:lvlText w:val="%8."/>
+      <w:lvlJc w:val="left"/>
+      <w:pPr>
+        <w:ind w:left="5400" w:hanging="360"/>
+      </w:pPr>
+    </w:lvl>
+    <w:lvl w:ilvl="8" w:tplc="FFFFFFFF" w:tentative="1">
+      <w:start w:val="1"/>
+      <w:numFmt w:val="lowerRoman"/>
+      <w:lvlText w:val="%9."/>
+      <w:lvlJc w:val="right"/>
+      <w:pPr>
+        <w:ind w:left="6120" w:hanging="180"/>
+      </w:pPr>
+    </w:lvl>
+  </w:abstractNum>
+  <w:abstractNum w:abstractNumId="2" w15:restartNumberingAfterBreak="0">
+    <w:nsid w:val="147B72C5"/>
+    <w:multiLevelType w:val="hybridMultilevel"/>
+    <w:tmpl w:val="052A9370"/>
+    <w:lvl w:ilvl="0" w:tplc="E7926E70">
+      <w:start w:val="1"/>
+      <w:numFmt w:val="decimal"/>
+      <w:lvlText w:val="%1)"/>
+      <w:lvlJc w:val="left"/>
+      <w:pPr>
+        <w:ind w:left="360" w:hanging="360"/>
+      </w:pPr>
+      <w:rPr>
+        <w:rFonts w:hint="default"/>
+      </w:rPr>
+    </w:lvl>
+    <w:lvl w:ilvl="1" w:tplc="FFFFFFFF" w:tentative="1">
+      <w:start w:val="1"/>
+      <w:numFmt w:val="lowerLetter"/>
+      <w:lvlText w:val="%2."/>
+      <w:lvlJc w:val="left"/>
+      <w:pPr>
+        <w:ind w:left="1080" w:hanging="360"/>
+      </w:pPr>
+    </w:lvl>
+    <w:lvl w:ilvl="2" w:tplc="FFFFFFFF" w:tentative="1">
+      <w:start w:val="1"/>
+      <w:numFmt w:val="lowerRoman"/>
+      <w:lvlText w:val="%3."/>
+      <w:lvlJc w:val="right"/>
+      <w:pPr>
+        <w:ind w:left="1800" w:hanging="180"/>
+      </w:pPr>
+    </w:lvl>
+    <w:lvl w:ilvl="3" w:tplc="FFFFFFFF" w:tentative="1">
+      <w:start w:val="1"/>
+      <w:numFmt w:val="decimal"/>
+      <w:lvlText w:val="%4."/>
+      <w:lvlJc w:val="left"/>
+      <w:pPr>
+        <w:ind w:left="2520" w:hanging="360"/>
+      </w:pPr>
+    </w:lvl>
+    <w:lvl w:ilvl="4" w:tplc="FFFFFFFF" w:tentative="1">
+      <w:start w:val="1"/>
+      <w:numFmt w:val="lowerLetter"/>
+      <w:lvlText w:val="%5."/>
+      <w:lvlJc w:val="left"/>
+      <w:pPr>
+        <w:ind w:left="3240" w:hanging="360"/>
+      </w:pPr>
+    </w:lvl>
+    <w:lvl w:ilvl="5" w:tplc="FFFFFFFF" w:tentative="1">
+      <w:start w:val="1"/>
+      <w:numFmt w:val="lowerRoman"/>
+      <w:lvlText w:val="%6."/>
+      <w:lvlJc w:val="right"/>
+      <w:pPr>
+        <w:ind w:left="3960" w:hanging="180"/>
+      </w:pPr>
+    </w:lvl>
+    <w:lvl w:ilvl="6" w:tplc="FFFFFFFF" w:tentative="1">
+      <w:start w:val="1"/>
+      <w:numFmt w:val="decimal"/>
+      <w:lvlText w:val="%7."/>
+      <w:lvlJc w:val="left"/>
+      <w:pPr>
+        <w:ind w:left="4680" w:hanging="360"/>
+      </w:pPr>
+    </w:lvl>
+    <w:lvl w:ilvl="7" w:tplc="FFFFFFFF" w:tentative="1">
+      <w:start w:val="1"/>
+      <w:numFmt w:val="lowerLetter"/>
+      <w:lvlText w:val="%8."/>
+      <w:lvlJc w:val="left"/>
+      <w:pPr>
+        <w:ind w:left="5400" w:hanging="360"/>
+      </w:pPr>
+    </w:lvl>
+    <w:lvl w:ilvl="8" w:tplc="FFFFFFFF" w:tentative="1">
+      <w:start w:val="1"/>
+      <w:numFmt w:val="lowerRoman"/>
+      <w:lvlText w:val="%9."/>
+      <w:lvlJc w:val="right"/>
+      <w:pPr>
+        <w:ind w:left="6120" w:hanging="180"/>
+      </w:pPr>
+    </w:lvl>
+  </w:abstractNum>
+  <w:abstractNum w:abstractNumId="3" w15:restartNumberingAfterBreak="0">
     <w:nsid w:val="2B064867"/>
     <w:multiLevelType w:val="hybridMultilevel"/>
     <w:tmpl w:val="D8AA87A6"/>
@@ -852,7 +2828,7 @@
       </w:pPr>
     </w:lvl>
   </w:abstractNum>
-  <w:abstractNum w:abstractNumId="2" w15:restartNumberingAfterBreak="0">
+  <w:abstractNum w:abstractNumId="4" w15:restartNumberingAfterBreak="0">
     <w:nsid w:val="38903099"/>
     <w:multiLevelType w:val="hybridMultilevel"/>
     <w:tmpl w:val="13BEBB00"/>
@@ -938,7 +2914,120 @@
       </w:pPr>
     </w:lvl>
   </w:abstractNum>
-  <w:abstractNum w:abstractNumId="3" w15:restartNumberingAfterBreak="0">
+  <w:abstractNum w:abstractNumId="5" w15:restartNumberingAfterBreak="0">
+    <w:nsid w:val="535E049E"/>
+    <w:multiLevelType w:val="multilevel"/>
+    <w:tmpl w:val="BF501B58"/>
+    <w:lvl w:ilvl="0">
+      <w:start w:val="1"/>
+      <w:numFmt w:val="decimal"/>
+      <w:lvlText w:val="%1."/>
+      <w:lvlJc w:val="left"/>
+      <w:pPr>
+        <w:tabs>
+          <w:tab w:val="num" w:pos="720"/>
+        </w:tabs>
+        <w:ind w:left="720" w:hanging="360"/>
+      </w:pPr>
+    </w:lvl>
+    <w:lvl w:ilvl="1" w:tentative="1">
+      <w:start w:val="1"/>
+      <w:numFmt w:val="decimal"/>
+      <w:lvlText w:val="%2."/>
+      <w:lvlJc w:val="left"/>
+      <w:pPr>
+        <w:tabs>
+          <w:tab w:val="num" w:pos="1440"/>
+        </w:tabs>
+        <w:ind w:left="1440" w:hanging="360"/>
+      </w:pPr>
+    </w:lvl>
+    <w:lvl w:ilvl="2" w:tentative="1">
+      <w:start w:val="1"/>
+      <w:numFmt w:val="decimal"/>
+      <w:lvlText w:val="%3."/>
+      <w:lvlJc w:val="left"/>
+      <w:pPr>
+        <w:tabs>
+          <w:tab w:val="num" w:pos="2160"/>
+        </w:tabs>
+        <w:ind w:left="2160" w:hanging="360"/>
+      </w:pPr>
+    </w:lvl>
+    <w:lvl w:ilvl="3" w:tentative="1">
+      <w:start w:val="1"/>
+      <w:numFmt w:val="decimal"/>
+      <w:lvlText w:val="%4."/>
+      <w:lvlJc w:val="left"/>
+      <w:pPr>
+        <w:tabs>
+          <w:tab w:val="num" w:pos="2880"/>
+        </w:tabs>
+        <w:ind w:left="2880" w:hanging="360"/>
+      </w:pPr>
+    </w:lvl>
+    <w:lvl w:ilvl="4" w:tentative="1">
+      <w:start w:val="1"/>
+      <w:numFmt w:val="decimal"/>
+      <w:lvlText w:val="%5."/>
+      <w:lvlJc w:val="left"/>
+      <w:pPr>
+        <w:tabs>
+          <w:tab w:val="num" w:pos="3600"/>
+        </w:tabs>
+        <w:ind w:left="3600" w:hanging="360"/>
+      </w:pPr>
+    </w:lvl>
+    <w:lvl w:ilvl="5" w:tentative="1">
+      <w:start w:val="1"/>
+      <w:numFmt w:val="decimal"/>
+      <w:lvlText w:val="%6."/>
+      <w:lvlJc w:val="left"/>
+      <w:pPr>
+        <w:tabs>
+          <w:tab w:val="num" w:pos="4320"/>
+        </w:tabs>
+        <w:ind w:left="4320" w:hanging="360"/>
+      </w:pPr>
+    </w:lvl>
+    <w:lvl w:ilvl="6" w:tentative="1">
+      <w:start w:val="1"/>
+      <w:numFmt w:val="decimal"/>
+      <w:lvlText w:val="%7."/>
+      <w:lvlJc w:val="left"/>
+      <w:pPr>
+        <w:tabs>
+          <w:tab w:val="num" w:pos="5040"/>
+        </w:tabs>
+        <w:ind w:left="5040" w:hanging="360"/>
+      </w:pPr>
+    </w:lvl>
+    <w:lvl w:ilvl="7" w:tentative="1">
+      <w:start w:val="1"/>
+      <w:numFmt w:val="decimal"/>
+      <w:lvlText w:val="%8."/>
+      <w:lvlJc w:val="left"/>
+      <w:pPr>
+        <w:tabs>
+          <w:tab w:val="num" w:pos="5760"/>
+        </w:tabs>
+        <w:ind w:left="5760" w:hanging="360"/>
+      </w:pPr>
+    </w:lvl>
+    <w:lvl w:ilvl="8" w:tentative="1">
+      <w:start w:val="1"/>
+      <w:numFmt w:val="decimal"/>
+      <w:lvlText w:val="%9."/>
+      <w:lvlJc w:val="left"/>
+      <w:pPr>
+        <w:tabs>
+          <w:tab w:val="num" w:pos="6480"/>
+        </w:tabs>
+        <w:ind w:left="6480" w:hanging="360"/>
+      </w:pPr>
+    </w:lvl>
+  </w:abstractNum>
+  <w:abstractNum w:abstractNumId="6" w15:restartNumberingAfterBreak="0">
     <w:nsid w:val="673D4CD1"/>
     <w:multiLevelType w:val="hybridMultilevel"/>
     <w:tmpl w:val="9E2EB15C"/>
@@ -1027,7 +3116,93 @@
       </w:pPr>
     </w:lvl>
   </w:abstractNum>
-  <w:abstractNum w:abstractNumId="4" w15:restartNumberingAfterBreak="0">
+  <w:abstractNum w:abstractNumId="7" w15:restartNumberingAfterBreak="0">
+    <w:nsid w:val="72E93400"/>
+    <w:multiLevelType w:val="hybridMultilevel"/>
+    <w:tmpl w:val="1FC2CCEE"/>
+    <w:lvl w:ilvl="0" w:tplc="04090011">
+      <w:start w:val="1"/>
+      <w:numFmt w:val="decimal"/>
+      <w:lvlText w:val="%1)"/>
+      <w:lvlJc w:val="left"/>
+      <w:pPr>
+        <w:ind w:left="360" w:hanging="360"/>
+      </w:pPr>
+    </w:lvl>
+    <w:lvl w:ilvl="1" w:tplc="04090019" w:tentative="1">
+      <w:start w:val="1"/>
+      <w:numFmt w:val="lowerLetter"/>
+      <w:lvlText w:val="%2."/>
+      <w:lvlJc w:val="left"/>
+      <w:pPr>
+        <w:ind w:left="1080" w:hanging="360"/>
+      </w:pPr>
+    </w:lvl>
+    <w:lvl w:ilvl="2" w:tplc="0409001B" w:tentative="1">
+      <w:start w:val="1"/>
+      <w:numFmt w:val="lowerRoman"/>
+      <w:lvlText w:val="%3."/>
+      <w:lvlJc w:val="right"/>
+      <w:pPr>
+        <w:ind w:left="1800" w:hanging="180"/>
+      </w:pPr>
+    </w:lvl>
+    <w:lvl w:ilvl="3" w:tplc="0409000F" w:tentative="1">
+      <w:start w:val="1"/>
+      <w:numFmt w:val="decimal"/>
+      <w:lvlText w:val="%4."/>
+      <w:lvlJc w:val="left"/>
+      <w:pPr>
+        <w:ind w:left="2520" w:hanging="360"/>
+      </w:pPr>
+    </w:lvl>
+    <w:lvl w:ilvl="4" w:tplc="04090019" w:tentative="1">
+      <w:start w:val="1"/>
+      <w:numFmt w:val="lowerLetter"/>
+      <w:lvlText w:val="%5."/>
+      <w:lvlJc w:val="left"/>
+      <w:pPr>
+        <w:ind w:left="3240" w:hanging="360"/>
+      </w:pPr>
+    </w:lvl>
+    <w:lvl w:ilvl="5" w:tplc="0409001B" w:tentative="1">
+      <w:start w:val="1"/>
+      <w:numFmt w:val="lowerRoman"/>
+      <w:lvlText w:val="%6."/>
+      <w:lvlJc w:val="right"/>
+      <w:pPr>
+        <w:ind w:left="3960" w:hanging="180"/>
+      </w:pPr>
+    </w:lvl>
+    <w:lvl w:ilvl="6" w:tplc="0409000F" w:tentative="1">
+      <w:start w:val="1"/>
+      <w:numFmt w:val="decimal"/>
+      <w:lvlText w:val="%7."/>
+      <w:lvlJc w:val="left"/>
+      <w:pPr>
+        <w:ind w:left="4680" w:hanging="360"/>
+      </w:pPr>
+    </w:lvl>
+    <w:lvl w:ilvl="7" w:tplc="04090019" w:tentative="1">
+      <w:start w:val="1"/>
+      <w:numFmt w:val="lowerLetter"/>
+      <w:lvlText w:val="%8."/>
+      <w:lvlJc w:val="left"/>
+      <w:pPr>
+        <w:ind w:left="5400" w:hanging="360"/>
+      </w:pPr>
+    </w:lvl>
+    <w:lvl w:ilvl="8" w:tplc="0409001B" w:tentative="1">
+      <w:start w:val="1"/>
+      <w:numFmt w:val="lowerRoman"/>
+      <w:lvlText w:val="%9."/>
+      <w:lvlJc w:val="right"/>
+      <w:pPr>
+        <w:ind w:left="6120" w:hanging="180"/>
+      </w:pPr>
+    </w:lvl>
+  </w:abstractNum>
+  <w:abstractNum w:abstractNumId="8" w15:restartNumberingAfterBreak="0">
     <w:nsid w:val="782C7559"/>
     <w:multiLevelType w:val="hybridMultilevel"/>
     <w:tmpl w:val="D5A6F1C8"/>
@@ -1117,25 +3292,37 @@
     </w:lvl>
   </w:abstractNum>
   <w:num w:numId="1" w16cid:durableId="1253782957">
-    <w:abstractNumId w:val="4"/>
+    <w:abstractNumId w:val="8"/>
   </w:num>
   <w:num w:numId="2" w16cid:durableId="1715420805">
-    <w:abstractNumId w:val="1"/>
+    <w:abstractNumId w:val="3"/>
   </w:num>
   <w:num w:numId="3" w16cid:durableId="1028675010">
     <w:abstractNumId w:val="0"/>
   </w:num>
   <w:num w:numId="4" w16cid:durableId="1258513392">
+    <w:abstractNumId w:val="4"/>
+  </w:num>
+  <w:num w:numId="5" w16cid:durableId="1364087718">
+    <w:abstractNumId w:val="6"/>
+  </w:num>
+  <w:num w:numId="6" w16cid:durableId="865287168">
     <w:abstractNumId w:val="2"/>
   </w:num>
-  <w:num w:numId="5" w16cid:durableId="1364087718">
-    <w:abstractNumId w:val="3"/>
+  <w:num w:numId="7" w16cid:durableId="1229458049">
+    <w:abstractNumId w:val="1"/>
+  </w:num>
+  <w:num w:numId="8" w16cid:durableId="989673464">
+    <w:abstractNumId w:val="5"/>
+  </w:num>
+  <w:num w:numId="9" w16cid:durableId="606473556">
+    <w:abstractNumId w:val="7"/>
   </w:num>
 </w:numbering>
 </file>
 
 <file path=word/styles.xml><?xml version="1.0" encoding="utf-8"?>
-<w:styles xmlns:mc="http://schemas.openxmlformats.org/markup-compatibility/2006" xmlns:r="http://schemas.openxmlformats.org/officeDocument/2006/relationships" xmlns:w="http://schemas.openxmlformats.org/wordprocessingml/2006/main" xmlns:w14="http://schemas.microsoft.com/office/word/2010/wordml" xmlns:w15="http://schemas.microsoft.com/office/word/2012/wordml" xmlns:w16cex="http://schemas.microsoft.com/office/word/2018/wordml/cex" xmlns:w16cid="http://schemas.microsoft.com/office/word/2016/wordml/cid" xmlns:w16="http://schemas.microsoft.com/office/word/2018/wordml" xmlns:w16sdtdh="http://schemas.microsoft.com/office/word/2020/wordml/sdtdatahash" xmlns:w16se="http://schemas.microsoft.com/office/word/2015/wordml/symex" mc:Ignorable="w14 w15 w16se w16cid w16 w16cex w16sdtdh">
+<w:styles xmlns:mc="http://schemas.openxmlformats.org/markup-compatibility/2006" xmlns:r="http://schemas.openxmlformats.org/officeDocument/2006/relationships" xmlns:w="http://schemas.openxmlformats.org/wordprocessingml/2006/main" xmlns:w14="http://schemas.microsoft.com/office/word/2010/wordml" xmlns:w15="http://schemas.microsoft.com/office/word/2012/wordml" xmlns:w16cex="http://schemas.microsoft.com/office/word/2018/wordml/cex" xmlns:w16cid="http://schemas.microsoft.com/office/word/2016/wordml/cid" xmlns:w16="http://schemas.microsoft.com/office/word/2018/wordml" xmlns:w16du="http://schemas.microsoft.com/office/word/2023/wordml/word16du" xmlns:w16sdtdh="http://schemas.microsoft.com/office/word/2020/wordml/sdtdatahash" xmlns:w16se="http://schemas.microsoft.com/office/word/2015/wordml/symex" mc:Ignorable="w14 w15 w16se w16cid w16 w16cex w16sdtdh w16du">
   <w:docDefaults>
     <w:rPrDefault>
       <w:rPr>
@@ -1737,7 +3924,6 @@
   <w:style w:type="character" w:default="1" w:styleId="DefaultParagraphFont">
     <w:name w:val="Default Paragraph Font"/>
     <w:uiPriority w:val="1"/>
-    <w:semiHidden/>
     <w:unhideWhenUsed/>
   </w:style>
   <w:style w:type="table" w:default="1" w:styleId="TableNormal">
@@ -2074,6 +4260,18 @@
       <w:shd w:val="clear" w:color="auto" w:fill="E1DFDD"/>
     </w:rPr>
   </w:style>
+  <w:style w:type="character" w:styleId="FollowedHyperlink">
+    <w:name w:val="FollowedHyperlink"/>
+    <w:basedOn w:val="DefaultParagraphFont"/>
+    <w:uiPriority w:val="99"/>
+    <w:semiHidden/>
+    <w:unhideWhenUsed/>
+    <w:rsid w:val="00303266"/>
+    <w:rPr>
+      <w:color w:val="96607D" w:themeColor="followedHyperlink"/>
+      <w:u w:val="single"/>
+    </w:rPr>
+  </w:style>
 </w:styles>
 </file>
 

</xml_diff>